<commit_message>
Update LAUREN RUIZ Electronic Structure Report.docx
</commit_message>
<xml_diff>
--- a/LAUREN RUIZ Electronic Structure Report.docx
+++ b/LAUREN RUIZ Electronic Structure Report.docx
@@ -51,7 +51,23 @@
           <w:rFonts w:ascii="Times New Roman" w:hAnsi="Times New Roman" w:cs="Times New Roman"/>
           <w:bCs/>
         </w:rPr>
-        <w:t>Group Members: Marlene Jacobo, Patsy Griffin, and Deanna Patti</w:t>
+        <w:t xml:space="preserve">Group Members: Marlene </w:t>
+      </w:r>
+      <w:proofErr w:type="spellStart"/>
+      <w:r>
+        <w:rPr>
+          <w:rFonts w:ascii="Times New Roman" w:hAnsi="Times New Roman" w:cs="Times New Roman"/>
+          <w:bCs/>
+        </w:rPr>
+        <w:t>Jacobo</w:t>
+      </w:r>
+      <w:proofErr w:type="spellEnd"/>
+      <w:r>
+        <w:rPr>
+          <w:rFonts w:ascii="Times New Roman" w:hAnsi="Times New Roman" w:cs="Times New Roman"/>
+          <w:bCs/>
+        </w:rPr>
+        <w:t>, Patsy Griffin, and Deanna Patti</w:t>
       </w:r>
     </w:p>
     <w:p>
@@ -161,13 +177,23 @@
         </w:rPr>
         <w:t xml:space="preserve">This data was then used to determine which mechanism was more likely to occur and what factors were pushing each reaction forward. </w:t>
       </w:r>
-      <w:r>
-        <w:rPr>
-          <w:rFonts w:ascii="Times New Roman" w:hAnsi="Times New Roman" w:cs="Times New Roman"/>
-          <w:sz w:val="22"/>
-          <w:szCs w:val="22"/>
-        </w:rPr>
-        <w:t xml:space="preserve">GaussView was the program used to obtain the thermodynamic data for each step of the mechanism. </w:t>
+      <w:proofErr w:type="spellStart"/>
+      <w:r>
+        <w:rPr>
+          <w:rFonts w:ascii="Times New Roman" w:hAnsi="Times New Roman" w:cs="Times New Roman"/>
+          <w:sz w:val="22"/>
+          <w:szCs w:val="22"/>
+        </w:rPr>
+        <w:t>GaussView</w:t>
+      </w:r>
+      <w:proofErr w:type="spellEnd"/>
+      <w:r>
+        <w:rPr>
+          <w:rFonts w:ascii="Times New Roman" w:hAnsi="Times New Roman" w:cs="Times New Roman"/>
+          <w:sz w:val="22"/>
+          <w:szCs w:val="22"/>
+        </w:rPr>
+        <w:t xml:space="preserve"> was the program used to obtain the thermodynamic data for each step of the mechanism. </w:t>
       </w:r>
       <w:r>
         <w:rPr>
@@ -183,7 +209,25 @@
           <w:sz w:val="22"/>
           <w:szCs w:val="22"/>
         </w:rPr>
-        <w:t xml:space="preserve"> 63.440 kcal/mol for the change in enthalpy and 35.503 cal/mol-Kelvin for the change of entropy for each of the overall reactions</w:t>
+        <w:t xml:space="preserve"> 63.440 kcal/mol for the change in enthalpy and 35.503 </w:t>
+      </w:r>
+      <w:proofErr w:type="spellStart"/>
+      <w:r>
+        <w:rPr>
+          <w:rFonts w:ascii="Times New Roman" w:hAnsi="Times New Roman" w:cs="Times New Roman"/>
+          <w:sz w:val="22"/>
+          <w:szCs w:val="22"/>
+        </w:rPr>
+        <w:t>cal</w:t>
+      </w:r>
+      <w:proofErr w:type="spellEnd"/>
+      <w:r>
+        <w:rPr>
+          <w:rFonts w:ascii="Times New Roman" w:hAnsi="Times New Roman" w:cs="Times New Roman"/>
+          <w:sz w:val="22"/>
+          <w:szCs w:val="22"/>
+        </w:rPr>
+        <w:t>/mol-Kelvin for the change of entropy for each of the overall reactions</w:t>
       </w:r>
       <w:r>
         <w:rPr>
@@ -479,8 +523,19 @@
                                 <w:sz w:val="16"/>
                                 <w:szCs w:val="16"/>
                               </w:rPr>
-                              <w:t>Overall Rxn</w:t>
+                              <w:t xml:space="preserve">Overall </w:t>
                             </w:r>
+                            <w:proofErr w:type="spellStart"/>
+                            <w:r>
+                              <w:rPr>
+                                <w:b/>
+                                <w:bCs/>
+                                <w:sz w:val="16"/>
+                                <w:szCs w:val="16"/>
+                              </w:rPr>
+                              <w:t>Rxn</w:t>
+                            </w:r>
+                            <w:proofErr w:type="spellEnd"/>
                           </w:p>
                         </w:txbxContent>
                       </wps:txbx>
@@ -2590,7 +2645,25 @@
           <w:sz w:val="22"/>
           <w:szCs w:val="22"/>
         </w:rPr>
-        <w:t xml:space="preserve">Using this simple schematic we can relate this E1 mechanism with the proposed E1 mechanism of the overall reaction. </w:t>
+        <w:t xml:space="preserve">Using this simple </w:t>
+      </w:r>
+      <w:proofErr w:type="gramStart"/>
+      <w:r>
+        <w:rPr>
+          <w:rFonts w:ascii="Times New Roman" w:hAnsi="Times New Roman" w:cs="Times New Roman"/>
+          <w:sz w:val="22"/>
+          <w:szCs w:val="22"/>
+        </w:rPr>
+        <w:t>schematic</w:t>
+      </w:r>
+      <w:proofErr w:type="gramEnd"/>
+      <w:r>
+        <w:rPr>
+          <w:rFonts w:ascii="Times New Roman" w:hAnsi="Times New Roman" w:cs="Times New Roman"/>
+          <w:sz w:val="22"/>
+          <w:szCs w:val="22"/>
+        </w:rPr>
+        <w:t xml:space="preserve"> we can relate this E1 mechanism with the proposed E1 mechanism of the overall reaction. </w:t>
       </w:r>
     </w:p>
     <w:p>
@@ -3817,21 +3890,49 @@
         </w:rPr>
         <w:t xml:space="preserve">For this experiment, </w:t>
       </w:r>
-      <w:r>
-        <w:rPr>
-          <w:rFonts w:ascii="Times New Roman" w:hAnsi="Times New Roman" w:cs="Times New Roman"/>
-          <w:sz w:val="22"/>
-          <w:szCs w:val="22"/>
-        </w:rPr>
-        <w:t xml:space="preserve">GaussView was used to calculate the </w:t>
-      </w:r>
-      <w:r>
-        <w:rPr>
-          <w:rFonts w:ascii="Times New Roman" w:hAnsi="Times New Roman" w:cs="Times New Roman"/>
-          <w:sz w:val="22"/>
-          <w:szCs w:val="22"/>
-        </w:rPr>
-        <w:t xml:space="preserve">thermodynamic values for each step of the mechanism. GaussView is a “full-featured graphical user interface for Gaussian </w:t>
+      <w:proofErr w:type="spellStart"/>
+      <w:r>
+        <w:rPr>
+          <w:rFonts w:ascii="Times New Roman" w:hAnsi="Times New Roman" w:cs="Times New Roman"/>
+          <w:sz w:val="22"/>
+          <w:szCs w:val="22"/>
+        </w:rPr>
+        <w:t>GaussView</w:t>
+      </w:r>
+      <w:proofErr w:type="spellEnd"/>
+      <w:r>
+        <w:rPr>
+          <w:rFonts w:ascii="Times New Roman" w:hAnsi="Times New Roman" w:cs="Times New Roman"/>
+          <w:sz w:val="22"/>
+          <w:szCs w:val="22"/>
+        </w:rPr>
+        <w:t xml:space="preserve"> was used to calculate the </w:t>
+      </w:r>
+      <w:r>
+        <w:rPr>
+          <w:rFonts w:ascii="Times New Roman" w:hAnsi="Times New Roman" w:cs="Times New Roman"/>
+          <w:sz w:val="22"/>
+          <w:szCs w:val="22"/>
+        </w:rPr>
+        <w:t xml:space="preserve">thermodynamic values for each step of the mechanism. </w:t>
+      </w:r>
+      <w:proofErr w:type="spellStart"/>
+      <w:r>
+        <w:rPr>
+          <w:rFonts w:ascii="Times New Roman" w:hAnsi="Times New Roman" w:cs="Times New Roman"/>
+          <w:sz w:val="22"/>
+          <w:szCs w:val="22"/>
+        </w:rPr>
+        <w:t>GaussView</w:t>
+      </w:r>
+      <w:proofErr w:type="spellEnd"/>
+      <w:r>
+        <w:rPr>
+          <w:rFonts w:ascii="Times New Roman" w:hAnsi="Times New Roman" w:cs="Times New Roman"/>
+          <w:sz w:val="22"/>
+          <w:szCs w:val="22"/>
+        </w:rPr>
+        <w:t xml:space="preserve"> is a “full-featured graphical user interface for Gaussian </w:t>
       </w:r>
       <w:r>
         <w:rPr>
@@ -3905,7 +4006,25 @@
           <w:sz w:val="22"/>
           <w:szCs w:val="22"/>
         </w:rPr>
-        <w:t>he Hartree-Fock theory is a simple approximate theory for solving the Hamiltonian equation. The basis of this approximation is the wavefunction that is determined by using the Slater determinant of N spin-orbitals</w:t>
+        <w:t xml:space="preserve">he </w:t>
+      </w:r>
+      <w:proofErr w:type="spellStart"/>
+      <w:r>
+        <w:rPr>
+          <w:rFonts w:ascii="Times New Roman" w:hAnsi="Times New Roman" w:cs="Times New Roman"/>
+          <w:sz w:val="22"/>
+          <w:szCs w:val="22"/>
+        </w:rPr>
+        <w:t>Hartree-Fock</w:t>
+      </w:r>
+      <w:proofErr w:type="spellEnd"/>
+      <w:r>
+        <w:rPr>
+          <w:rFonts w:ascii="Times New Roman" w:hAnsi="Times New Roman" w:cs="Times New Roman"/>
+          <w:sz w:val="22"/>
+          <w:szCs w:val="22"/>
+        </w:rPr>
+        <w:t xml:space="preserve"> theory is a simple approximate theory for solving the Hamiltonian equation. The basis of this approximation is the wavefunction that is determined by using the Slater determinant of N spin-orbitals</w:t>
       </w:r>
       <w:r>
         <w:rPr>
@@ -3940,8 +4059,20 @@
           <w:sz w:val="22"/>
           <w:szCs w:val="22"/>
         </w:rPr>
-        <w:t>ab inito</w:t>
-      </w:r>
+        <w:t xml:space="preserve">ab </w:t>
+      </w:r>
+      <w:proofErr w:type="spellStart"/>
+      <w:r>
+        <w:rPr>
+          <w:rFonts w:ascii="Times New Roman" w:hAnsi="Times New Roman" w:cs="Times New Roman"/>
+          <w:i/>
+          <w:iCs/>
+          <w:sz w:val="22"/>
+          <w:szCs w:val="22"/>
+        </w:rPr>
+        <w:t>inito</w:t>
+      </w:r>
+      <w:proofErr w:type="spellEnd"/>
       <w:r>
         <w:rPr>
           <w:rFonts w:ascii="Times New Roman" w:hAnsi="Times New Roman" w:cs="Times New Roman"/>
@@ -3965,7 +4096,25 @@
           <w:sz w:val="22"/>
           <w:szCs w:val="22"/>
         </w:rPr>
-        <w:t>.” It improves upon the Hartree-Fock method by including an “approximate treatment of correlated motions of elections</w:t>
+        <w:t xml:space="preserve">.” It improves upon the </w:t>
+      </w:r>
+      <w:proofErr w:type="spellStart"/>
+      <w:r>
+        <w:rPr>
+          <w:rFonts w:ascii="Times New Roman" w:hAnsi="Times New Roman" w:cs="Times New Roman"/>
+          <w:sz w:val="22"/>
+          <w:szCs w:val="22"/>
+        </w:rPr>
+        <w:t>Hartree-Fock</w:t>
+      </w:r>
+      <w:proofErr w:type="spellEnd"/>
+      <w:r>
+        <w:rPr>
+          <w:rFonts w:ascii="Times New Roman" w:hAnsi="Times New Roman" w:cs="Times New Roman"/>
+          <w:sz w:val="22"/>
+          <w:szCs w:val="22"/>
+        </w:rPr>
+        <w:t xml:space="preserve"> method by including an “approximate treatment of correlated motions of elections</w:t>
       </w:r>
       <w:r>
         <w:rPr>
@@ -4010,7 +4159,25 @@
           <w:sz w:val="22"/>
           <w:szCs w:val="22"/>
         </w:rPr>
-        <w:t>the following basis sets were used to build up the calculations in order: (1) Hartree-Fock 321G optimization, (2) DFT 321G Energy, (3) DFT 6-31G Energy, (4) DFT 6-311G Energy, (5)</w:t>
+        <w:t xml:space="preserve">the following basis sets were used to build up the calculations in order: (1) </w:t>
+      </w:r>
+      <w:proofErr w:type="spellStart"/>
+      <w:r>
+        <w:rPr>
+          <w:rFonts w:ascii="Times New Roman" w:hAnsi="Times New Roman" w:cs="Times New Roman"/>
+          <w:sz w:val="22"/>
+          <w:szCs w:val="22"/>
+        </w:rPr>
+        <w:t>Hartree-Fock</w:t>
+      </w:r>
+      <w:proofErr w:type="spellEnd"/>
+      <w:r>
+        <w:rPr>
+          <w:rFonts w:ascii="Times New Roman" w:hAnsi="Times New Roman" w:cs="Times New Roman"/>
+          <w:sz w:val="22"/>
+          <w:szCs w:val="22"/>
+        </w:rPr>
+        <w:t xml:space="preserve"> 321G optimization, (2) DFT 321G Energy, (3) DFT 6-31G Energy, (4) DFT 6-311G Energy, (5)</w:t>
       </w:r>
       <w:r>
         <w:rPr>
@@ -4074,7 +4241,25 @@
           <w:sz w:val="22"/>
           <w:szCs w:val="22"/>
         </w:rPr>
-        <w:t>DFT 6-311G(2d,2p) Opt/Freq</w:t>
+        <w:t xml:space="preserve">DFT 6-311G(2d,2p) </w:t>
+      </w:r>
+      <w:proofErr w:type="spellStart"/>
+      <w:r>
+        <w:rPr>
+          <w:rFonts w:ascii="Times New Roman" w:hAnsi="Times New Roman" w:cs="Times New Roman"/>
+          <w:sz w:val="22"/>
+          <w:szCs w:val="22"/>
+        </w:rPr>
+        <w:t>Opt</w:t>
+      </w:r>
+      <w:proofErr w:type="spellEnd"/>
+      <w:r>
+        <w:rPr>
+          <w:rFonts w:ascii="Times New Roman" w:hAnsi="Times New Roman" w:cs="Times New Roman"/>
+          <w:sz w:val="22"/>
+          <w:szCs w:val="22"/>
+        </w:rPr>
+        <w:t>/Freq</w:t>
       </w:r>
       <w:r>
         <w:rPr>
@@ -4149,7 +4334,25 @@
           <w:sz w:val="22"/>
           <w:szCs w:val="22"/>
         </w:rPr>
-        <w:t>The thermodynamic data was only given after running the last step, Opt/Freq.</w:t>
+        <w:t xml:space="preserve">The thermodynamic data was only given after running the last step, </w:t>
+      </w:r>
+      <w:proofErr w:type="spellStart"/>
+      <w:r>
+        <w:rPr>
+          <w:rFonts w:ascii="Times New Roman" w:hAnsi="Times New Roman" w:cs="Times New Roman"/>
+          <w:sz w:val="22"/>
+          <w:szCs w:val="22"/>
+        </w:rPr>
+        <w:t>Opt</w:t>
+      </w:r>
+      <w:proofErr w:type="spellEnd"/>
+      <w:r>
+        <w:rPr>
+          <w:rFonts w:ascii="Times New Roman" w:hAnsi="Times New Roman" w:cs="Times New Roman"/>
+          <w:sz w:val="22"/>
+          <w:szCs w:val="22"/>
+        </w:rPr>
+        <w:t>/Freq.</w:t>
       </w:r>
       <w:r>
         <w:rPr>
@@ -5162,6 +5365,7 @@
                 <w:lang w:eastAsia="ja-JP"/>
               </w:rPr>
             </w:pPr>
+            <w:proofErr w:type="spellStart"/>
             <w:r>
               <w:rPr>
                 <w:rFonts w:ascii="Calibri" w:eastAsia="Times New Roman" w:hAnsi="Calibri" w:cs="Calibri"/>
@@ -5173,6 +5377,7 @@
               </w:rPr>
               <w:t>Hartree</w:t>
             </w:r>
+            <w:proofErr w:type="spellEnd"/>
           </w:p>
         </w:tc>
       </w:tr>
@@ -5467,6 +5672,7 @@
                 <w:lang w:eastAsia="ja-JP"/>
               </w:rPr>
             </w:pPr>
+            <w:proofErr w:type="spellStart"/>
             <w:r>
               <w:rPr>
                 <w:rFonts w:ascii="Calibri" w:eastAsia="Times New Roman" w:hAnsi="Calibri" w:cs="Calibri"/>
@@ -5478,6 +5684,7 @@
               </w:rPr>
               <w:t>Hartree</w:t>
             </w:r>
+            <w:proofErr w:type="spellEnd"/>
           </w:p>
         </w:tc>
       </w:tr>
@@ -5520,249 +5727,10 @@
                 <w:szCs w:val="18"/>
                 <w:lang w:eastAsia="ja-JP"/>
               </w:rPr>
-              <w:t>Heat Capacity (Cv)</w:t>
-            </w:r>
-          </w:p>
-        </w:tc>
-        <w:tc>
-          <w:tcPr>
-            <w:tcW w:w="0" w:type="auto"/>
-            <w:tcBorders>
-              <w:top w:val="nil"/>
-              <w:left w:val="nil"/>
-              <w:bottom w:val="single" w:sz="4" w:space="0" w:color="auto"/>
-              <w:right w:val="single" w:sz="4" w:space="0" w:color="auto"/>
-            </w:tcBorders>
-            <w:shd w:val="clear" w:color="auto" w:fill="auto"/>
-            <w:noWrap/>
-            <w:vAlign w:val="bottom"/>
-            <w:hideMark/>
-          </w:tcPr>
-          <w:p>
-            <w:pPr>
-              <w:jc w:val="center"/>
-              <w:rPr>
-                <w:rFonts w:ascii="Calibri" w:eastAsia="Times New Roman" w:hAnsi="Calibri" w:cs="Calibri"/>
-                <w:color w:val="000000"/>
-                <w:sz w:val="18"/>
-                <w:szCs w:val="18"/>
-                <w:lang w:eastAsia="ja-JP"/>
-              </w:rPr>
-            </w:pPr>
-            <w:r>
-              <w:rPr>
-                <w:rFonts w:ascii="Calibri" w:eastAsia="Times New Roman" w:hAnsi="Calibri" w:cs="Calibri"/>
-                <w:color w:val="000000"/>
-                <w:sz w:val="18"/>
-                <w:szCs w:val="18"/>
-                <w:lang w:eastAsia="ja-JP"/>
-              </w:rPr>
-              <w:t>56.291</w:t>
-            </w:r>
-          </w:p>
-        </w:tc>
-        <w:tc>
-          <w:tcPr>
-            <w:tcW w:w="0" w:type="auto"/>
-            <w:tcBorders>
-              <w:top w:val="nil"/>
-              <w:left w:val="nil"/>
-              <w:bottom w:val="single" w:sz="4" w:space="0" w:color="auto"/>
-              <w:right w:val="single" w:sz="4" w:space="0" w:color="auto"/>
-            </w:tcBorders>
-            <w:shd w:val="clear" w:color="auto" w:fill="auto"/>
-            <w:noWrap/>
-            <w:vAlign w:val="bottom"/>
-            <w:hideMark/>
-          </w:tcPr>
-          <w:p>
-            <w:pPr>
-              <w:jc w:val="center"/>
-              <w:rPr>
-                <w:rFonts w:ascii="Calibri" w:eastAsia="Times New Roman" w:hAnsi="Calibri" w:cs="Calibri"/>
-                <w:color w:val="000000"/>
-                <w:sz w:val="18"/>
-                <w:szCs w:val="18"/>
-                <w:lang w:eastAsia="ja-JP"/>
-              </w:rPr>
-            </w:pPr>
-            <w:r>
-              <w:rPr>
-                <w:rFonts w:ascii="Calibri" w:eastAsia="Times New Roman" w:hAnsi="Calibri" w:cs="Calibri"/>
-                <w:color w:val="000000"/>
-                <w:sz w:val="18"/>
-                <w:szCs w:val="18"/>
-                <w:lang w:eastAsia="ja-JP"/>
-              </w:rPr>
-              <w:t>50.945</w:t>
-            </w:r>
-          </w:p>
-        </w:tc>
-        <w:tc>
-          <w:tcPr>
-            <w:tcW w:w="0" w:type="auto"/>
-            <w:tcBorders>
-              <w:top w:val="nil"/>
-              <w:left w:val="nil"/>
-              <w:bottom w:val="single" w:sz="4" w:space="0" w:color="auto"/>
-              <w:right w:val="single" w:sz="4" w:space="0" w:color="auto"/>
-            </w:tcBorders>
-            <w:shd w:val="clear" w:color="auto" w:fill="auto"/>
-            <w:noWrap/>
-            <w:vAlign w:val="bottom"/>
-            <w:hideMark/>
-          </w:tcPr>
-          <w:p>
-            <w:pPr>
-              <w:jc w:val="center"/>
-              <w:rPr>
-                <w:rFonts w:ascii="Calibri" w:eastAsia="Times New Roman" w:hAnsi="Calibri" w:cs="Calibri"/>
-                <w:color w:val="000000"/>
-                <w:sz w:val="18"/>
-                <w:szCs w:val="18"/>
-                <w:lang w:eastAsia="ja-JP"/>
-              </w:rPr>
-            </w:pPr>
-            <w:r>
-              <w:rPr>
-                <w:rFonts w:ascii="Calibri" w:eastAsia="Times New Roman" w:hAnsi="Calibri" w:cs="Calibri"/>
-                <w:color w:val="000000"/>
-                <w:sz w:val="18"/>
-                <w:szCs w:val="18"/>
-                <w:lang w:eastAsia="ja-JP"/>
-              </w:rPr>
-              <w:t>57.657</w:t>
-            </w:r>
-          </w:p>
-        </w:tc>
-        <w:tc>
-          <w:tcPr>
-            <w:tcW w:w="0" w:type="auto"/>
-            <w:tcBorders>
-              <w:top w:val="nil"/>
-              <w:left w:val="nil"/>
-              <w:bottom w:val="single" w:sz="4" w:space="0" w:color="auto"/>
-              <w:right w:val="single" w:sz="4" w:space="0" w:color="auto"/>
-            </w:tcBorders>
-            <w:shd w:val="clear" w:color="auto" w:fill="auto"/>
-            <w:noWrap/>
-            <w:vAlign w:val="bottom"/>
-            <w:hideMark/>
-          </w:tcPr>
-          <w:p>
-            <w:pPr>
-              <w:jc w:val="center"/>
-              <w:rPr>
-                <w:rFonts w:ascii="Calibri" w:eastAsia="Times New Roman" w:hAnsi="Calibri" w:cs="Calibri"/>
-                <w:color w:val="000000"/>
-                <w:sz w:val="18"/>
-                <w:szCs w:val="18"/>
-                <w:lang w:eastAsia="ja-JP"/>
-              </w:rPr>
-            </w:pPr>
-            <w:r>
-              <w:rPr>
-                <w:rFonts w:ascii="Calibri" w:eastAsia="Times New Roman" w:hAnsi="Calibri" w:cs="Calibri"/>
-                <w:color w:val="000000"/>
-                <w:sz w:val="18"/>
-                <w:szCs w:val="18"/>
-                <w:lang w:eastAsia="ja-JP"/>
-              </w:rPr>
-              <w:t>52.409</w:t>
-            </w:r>
-          </w:p>
-        </w:tc>
-        <w:tc>
-          <w:tcPr>
-            <w:tcW w:w="0" w:type="auto"/>
-            <w:tcBorders>
-              <w:top w:val="nil"/>
-              <w:left w:val="nil"/>
-              <w:bottom w:val="single" w:sz="4" w:space="0" w:color="auto"/>
-              <w:right w:val="single" w:sz="4" w:space="0" w:color="auto"/>
-            </w:tcBorders>
-            <w:shd w:val="clear" w:color="auto" w:fill="auto"/>
-            <w:noWrap/>
-            <w:vAlign w:val="bottom"/>
-            <w:hideMark/>
-          </w:tcPr>
-          <w:p>
-            <w:pPr>
-              <w:jc w:val="center"/>
-              <w:rPr>
-                <w:rFonts w:ascii="Calibri" w:eastAsia="Times New Roman" w:hAnsi="Calibri" w:cs="Calibri"/>
-                <w:color w:val="000000"/>
-                <w:sz w:val="18"/>
-                <w:szCs w:val="18"/>
-                <w:lang w:eastAsia="ja-JP"/>
-              </w:rPr>
-            </w:pPr>
-            <w:r>
-              <w:rPr>
-                <w:rFonts w:ascii="Calibri" w:eastAsia="Times New Roman" w:hAnsi="Calibri" w:cs="Calibri"/>
-                <w:color w:val="000000"/>
-                <w:sz w:val="18"/>
-                <w:szCs w:val="18"/>
-                <w:lang w:eastAsia="ja-JP"/>
-              </w:rPr>
-              <w:t>6.417</w:t>
-            </w:r>
-          </w:p>
-        </w:tc>
-        <w:tc>
-          <w:tcPr>
-            <w:tcW w:w="0" w:type="auto"/>
-            <w:tcBorders>
-              <w:top w:val="nil"/>
-              <w:left w:val="nil"/>
-              <w:bottom w:val="single" w:sz="4" w:space="0" w:color="auto"/>
-              <w:right w:val="single" w:sz="4" w:space="0" w:color="auto"/>
-            </w:tcBorders>
-            <w:shd w:val="clear" w:color="auto" w:fill="auto"/>
-            <w:noWrap/>
-            <w:vAlign w:val="bottom"/>
-            <w:hideMark/>
-          </w:tcPr>
-          <w:p>
-            <w:pPr>
-              <w:jc w:val="center"/>
-              <w:rPr>
-                <w:rFonts w:ascii="Calibri" w:eastAsia="Times New Roman" w:hAnsi="Calibri" w:cs="Calibri"/>
-                <w:color w:val="000000"/>
-                <w:sz w:val="18"/>
-                <w:szCs w:val="18"/>
-                <w:lang w:eastAsia="ja-JP"/>
-              </w:rPr>
-            </w:pPr>
-            <w:r>
-              <w:rPr>
-                <w:rFonts w:ascii="Calibri" w:eastAsia="Times New Roman" w:hAnsi="Calibri" w:cs="Calibri"/>
-                <w:color w:val="000000"/>
-                <w:sz w:val="18"/>
-                <w:szCs w:val="18"/>
-                <w:lang w:eastAsia="ja-JP"/>
-              </w:rPr>
-              <w:t>6.004</w:t>
-            </w:r>
-          </w:p>
-        </w:tc>
-        <w:tc>
-          <w:tcPr>
-            <w:tcW w:w="0" w:type="auto"/>
-            <w:tcBorders>
-              <w:top w:val="nil"/>
-              <w:left w:val="nil"/>
-              <w:bottom w:val="single" w:sz="4" w:space="0" w:color="auto"/>
-              <w:right w:val="single" w:sz="4" w:space="0" w:color="auto"/>
-            </w:tcBorders>
-            <w:shd w:val="clear" w:color="auto" w:fill="auto"/>
-            <w:noWrap/>
-            <w:vAlign w:val="bottom"/>
-            <w:hideMark/>
-          </w:tcPr>
-          <w:p>
-            <w:pPr>
-              <w:jc w:val="center"/>
+              <w:t>Heat Capacity (</w:t>
+            </w:r>
+            <w:proofErr w:type="spellStart"/>
+            <w:r>
               <w:rPr>
                 <w:rFonts w:ascii="Calibri" w:eastAsia="Times New Roman" w:hAnsi="Calibri" w:cs="Calibri"/>
                 <w:b/>
@@ -5771,7 +5739,9 @@
                 <w:szCs w:val="18"/>
                 <w:lang w:eastAsia="ja-JP"/>
               </w:rPr>
-            </w:pPr>
+              <w:t>Cv</w:t>
+            </w:r>
+            <w:proofErr w:type="spellEnd"/>
             <w:r>
               <w:rPr>
                 <w:rFonts w:ascii="Calibri" w:eastAsia="Times New Roman" w:hAnsi="Calibri" w:cs="Calibri"/>
@@ -5781,7 +5751,281 @@
                 <w:szCs w:val="18"/>
                 <w:lang w:eastAsia="ja-JP"/>
               </w:rPr>
-              <w:t>cal/mol-Kelvin</w:t>
+              <w:t>)</w:t>
+            </w:r>
+          </w:p>
+        </w:tc>
+        <w:tc>
+          <w:tcPr>
+            <w:tcW w:w="0" w:type="auto"/>
+            <w:tcBorders>
+              <w:top w:val="nil"/>
+              <w:left w:val="nil"/>
+              <w:bottom w:val="single" w:sz="4" w:space="0" w:color="auto"/>
+              <w:right w:val="single" w:sz="4" w:space="0" w:color="auto"/>
+            </w:tcBorders>
+            <w:shd w:val="clear" w:color="auto" w:fill="auto"/>
+            <w:noWrap/>
+            <w:vAlign w:val="bottom"/>
+            <w:hideMark/>
+          </w:tcPr>
+          <w:p>
+            <w:pPr>
+              <w:jc w:val="center"/>
+              <w:rPr>
+                <w:rFonts w:ascii="Calibri" w:eastAsia="Times New Roman" w:hAnsi="Calibri" w:cs="Calibri"/>
+                <w:color w:val="000000"/>
+                <w:sz w:val="18"/>
+                <w:szCs w:val="18"/>
+                <w:lang w:eastAsia="ja-JP"/>
+              </w:rPr>
+            </w:pPr>
+            <w:r>
+              <w:rPr>
+                <w:rFonts w:ascii="Calibri" w:eastAsia="Times New Roman" w:hAnsi="Calibri" w:cs="Calibri"/>
+                <w:color w:val="000000"/>
+                <w:sz w:val="18"/>
+                <w:szCs w:val="18"/>
+                <w:lang w:eastAsia="ja-JP"/>
+              </w:rPr>
+              <w:t>56.291</w:t>
+            </w:r>
+          </w:p>
+        </w:tc>
+        <w:tc>
+          <w:tcPr>
+            <w:tcW w:w="0" w:type="auto"/>
+            <w:tcBorders>
+              <w:top w:val="nil"/>
+              <w:left w:val="nil"/>
+              <w:bottom w:val="single" w:sz="4" w:space="0" w:color="auto"/>
+              <w:right w:val="single" w:sz="4" w:space="0" w:color="auto"/>
+            </w:tcBorders>
+            <w:shd w:val="clear" w:color="auto" w:fill="auto"/>
+            <w:noWrap/>
+            <w:vAlign w:val="bottom"/>
+            <w:hideMark/>
+          </w:tcPr>
+          <w:p>
+            <w:pPr>
+              <w:jc w:val="center"/>
+              <w:rPr>
+                <w:rFonts w:ascii="Calibri" w:eastAsia="Times New Roman" w:hAnsi="Calibri" w:cs="Calibri"/>
+                <w:color w:val="000000"/>
+                <w:sz w:val="18"/>
+                <w:szCs w:val="18"/>
+                <w:lang w:eastAsia="ja-JP"/>
+              </w:rPr>
+            </w:pPr>
+            <w:r>
+              <w:rPr>
+                <w:rFonts w:ascii="Calibri" w:eastAsia="Times New Roman" w:hAnsi="Calibri" w:cs="Calibri"/>
+                <w:color w:val="000000"/>
+                <w:sz w:val="18"/>
+                <w:szCs w:val="18"/>
+                <w:lang w:eastAsia="ja-JP"/>
+              </w:rPr>
+              <w:t>50.945</w:t>
+            </w:r>
+          </w:p>
+        </w:tc>
+        <w:tc>
+          <w:tcPr>
+            <w:tcW w:w="0" w:type="auto"/>
+            <w:tcBorders>
+              <w:top w:val="nil"/>
+              <w:left w:val="nil"/>
+              <w:bottom w:val="single" w:sz="4" w:space="0" w:color="auto"/>
+              <w:right w:val="single" w:sz="4" w:space="0" w:color="auto"/>
+            </w:tcBorders>
+            <w:shd w:val="clear" w:color="auto" w:fill="auto"/>
+            <w:noWrap/>
+            <w:vAlign w:val="bottom"/>
+            <w:hideMark/>
+          </w:tcPr>
+          <w:p>
+            <w:pPr>
+              <w:jc w:val="center"/>
+              <w:rPr>
+                <w:rFonts w:ascii="Calibri" w:eastAsia="Times New Roman" w:hAnsi="Calibri" w:cs="Calibri"/>
+                <w:color w:val="000000"/>
+                <w:sz w:val="18"/>
+                <w:szCs w:val="18"/>
+                <w:lang w:eastAsia="ja-JP"/>
+              </w:rPr>
+            </w:pPr>
+            <w:r>
+              <w:rPr>
+                <w:rFonts w:ascii="Calibri" w:eastAsia="Times New Roman" w:hAnsi="Calibri" w:cs="Calibri"/>
+                <w:color w:val="000000"/>
+                <w:sz w:val="18"/>
+                <w:szCs w:val="18"/>
+                <w:lang w:eastAsia="ja-JP"/>
+              </w:rPr>
+              <w:t>57.657</w:t>
+            </w:r>
+          </w:p>
+        </w:tc>
+        <w:tc>
+          <w:tcPr>
+            <w:tcW w:w="0" w:type="auto"/>
+            <w:tcBorders>
+              <w:top w:val="nil"/>
+              <w:left w:val="nil"/>
+              <w:bottom w:val="single" w:sz="4" w:space="0" w:color="auto"/>
+              <w:right w:val="single" w:sz="4" w:space="0" w:color="auto"/>
+            </w:tcBorders>
+            <w:shd w:val="clear" w:color="auto" w:fill="auto"/>
+            <w:noWrap/>
+            <w:vAlign w:val="bottom"/>
+            <w:hideMark/>
+          </w:tcPr>
+          <w:p>
+            <w:pPr>
+              <w:jc w:val="center"/>
+              <w:rPr>
+                <w:rFonts w:ascii="Calibri" w:eastAsia="Times New Roman" w:hAnsi="Calibri" w:cs="Calibri"/>
+                <w:color w:val="000000"/>
+                <w:sz w:val="18"/>
+                <w:szCs w:val="18"/>
+                <w:lang w:eastAsia="ja-JP"/>
+              </w:rPr>
+            </w:pPr>
+            <w:r>
+              <w:rPr>
+                <w:rFonts w:ascii="Calibri" w:eastAsia="Times New Roman" w:hAnsi="Calibri" w:cs="Calibri"/>
+                <w:color w:val="000000"/>
+                <w:sz w:val="18"/>
+                <w:szCs w:val="18"/>
+                <w:lang w:eastAsia="ja-JP"/>
+              </w:rPr>
+              <w:t>52.409</w:t>
+            </w:r>
+          </w:p>
+        </w:tc>
+        <w:tc>
+          <w:tcPr>
+            <w:tcW w:w="0" w:type="auto"/>
+            <w:tcBorders>
+              <w:top w:val="nil"/>
+              <w:left w:val="nil"/>
+              <w:bottom w:val="single" w:sz="4" w:space="0" w:color="auto"/>
+              <w:right w:val="single" w:sz="4" w:space="0" w:color="auto"/>
+            </w:tcBorders>
+            <w:shd w:val="clear" w:color="auto" w:fill="auto"/>
+            <w:noWrap/>
+            <w:vAlign w:val="bottom"/>
+            <w:hideMark/>
+          </w:tcPr>
+          <w:p>
+            <w:pPr>
+              <w:jc w:val="center"/>
+              <w:rPr>
+                <w:rFonts w:ascii="Calibri" w:eastAsia="Times New Roman" w:hAnsi="Calibri" w:cs="Calibri"/>
+                <w:color w:val="000000"/>
+                <w:sz w:val="18"/>
+                <w:szCs w:val="18"/>
+                <w:lang w:eastAsia="ja-JP"/>
+              </w:rPr>
+            </w:pPr>
+            <w:r>
+              <w:rPr>
+                <w:rFonts w:ascii="Calibri" w:eastAsia="Times New Roman" w:hAnsi="Calibri" w:cs="Calibri"/>
+                <w:color w:val="000000"/>
+                <w:sz w:val="18"/>
+                <w:szCs w:val="18"/>
+                <w:lang w:eastAsia="ja-JP"/>
+              </w:rPr>
+              <w:t>6.417</w:t>
+            </w:r>
+          </w:p>
+        </w:tc>
+        <w:tc>
+          <w:tcPr>
+            <w:tcW w:w="0" w:type="auto"/>
+            <w:tcBorders>
+              <w:top w:val="nil"/>
+              <w:left w:val="nil"/>
+              <w:bottom w:val="single" w:sz="4" w:space="0" w:color="auto"/>
+              <w:right w:val="single" w:sz="4" w:space="0" w:color="auto"/>
+            </w:tcBorders>
+            <w:shd w:val="clear" w:color="auto" w:fill="auto"/>
+            <w:noWrap/>
+            <w:vAlign w:val="bottom"/>
+            <w:hideMark/>
+          </w:tcPr>
+          <w:p>
+            <w:pPr>
+              <w:jc w:val="center"/>
+              <w:rPr>
+                <w:rFonts w:ascii="Calibri" w:eastAsia="Times New Roman" w:hAnsi="Calibri" w:cs="Calibri"/>
+                <w:color w:val="000000"/>
+                <w:sz w:val="18"/>
+                <w:szCs w:val="18"/>
+                <w:lang w:eastAsia="ja-JP"/>
+              </w:rPr>
+            </w:pPr>
+            <w:r>
+              <w:rPr>
+                <w:rFonts w:ascii="Calibri" w:eastAsia="Times New Roman" w:hAnsi="Calibri" w:cs="Calibri"/>
+                <w:color w:val="000000"/>
+                <w:sz w:val="18"/>
+                <w:szCs w:val="18"/>
+                <w:lang w:eastAsia="ja-JP"/>
+              </w:rPr>
+              <w:t>6.004</w:t>
+            </w:r>
+          </w:p>
+        </w:tc>
+        <w:tc>
+          <w:tcPr>
+            <w:tcW w:w="0" w:type="auto"/>
+            <w:tcBorders>
+              <w:top w:val="nil"/>
+              <w:left w:val="nil"/>
+              <w:bottom w:val="single" w:sz="4" w:space="0" w:color="auto"/>
+              <w:right w:val="single" w:sz="4" w:space="0" w:color="auto"/>
+            </w:tcBorders>
+            <w:shd w:val="clear" w:color="auto" w:fill="auto"/>
+            <w:noWrap/>
+            <w:vAlign w:val="bottom"/>
+            <w:hideMark/>
+          </w:tcPr>
+          <w:p>
+            <w:pPr>
+              <w:jc w:val="center"/>
+              <w:rPr>
+                <w:rFonts w:ascii="Calibri" w:eastAsia="Times New Roman" w:hAnsi="Calibri" w:cs="Calibri"/>
+                <w:b/>
+                <w:bCs/>
+                <w:sz w:val="18"/>
+                <w:szCs w:val="18"/>
+                <w:lang w:eastAsia="ja-JP"/>
+              </w:rPr>
+            </w:pPr>
+            <w:proofErr w:type="spellStart"/>
+            <w:r>
+              <w:rPr>
+                <w:rFonts w:ascii="Calibri" w:eastAsia="Times New Roman" w:hAnsi="Calibri" w:cs="Calibri"/>
+                <w:b/>
+                <w:bCs/>
+                <w:sz w:val="18"/>
+                <w:szCs w:val="18"/>
+                <w:lang w:eastAsia="ja-JP"/>
+              </w:rPr>
+              <w:t>cal</w:t>
+            </w:r>
+            <w:proofErr w:type="spellEnd"/>
+            <w:r>
+              <w:rPr>
+                <w:rFonts w:ascii="Calibri" w:eastAsia="Times New Roman" w:hAnsi="Calibri" w:cs="Calibri"/>
+                <w:b/>
+                <w:bCs/>
+                <w:sz w:val="18"/>
+                <w:szCs w:val="18"/>
+                <w:lang w:eastAsia="ja-JP"/>
+              </w:rPr>
+              <w:t>/mol-Kelvin</w:t>
             </w:r>
           </w:p>
         </w:tc>
@@ -6077,6 +6321,7 @@
                 <w:lang w:eastAsia="ja-JP"/>
               </w:rPr>
             </w:pPr>
+            <w:proofErr w:type="spellStart"/>
             <w:r>
               <w:rPr>
                 <w:rFonts w:ascii="Calibri" w:eastAsia="Times New Roman" w:hAnsi="Calibri" w:cs="Calibri"/>
@@ -6086,7 +6331,19 @@
                 <w:szCs w:val="18"/>
                 <w:lang w:eastAsia="ja-JP"/>
               </w:rPr>
-              <w:t>cal/mol-Kelvin</w:t>
+              <w:t>cal</w:t>
+            </w:r>
+            <w:proofErr w:type="spellEnd"/>
+            <w:r>
+              <w:rPr>
+                <w:rFonts w:ascii="Calibri" w:eastAsia="Times New Roman" w:hAnsi="Calibri" w:cs="Calibri"/>
+                <w:b/>
+                <w:bCs/>
+                <w:sz w:val="18"/>
+                <w:szCs w:val="18"/>
+                <w:lang w:eastAsia="ja-JP"/>
+              </w:rPr>
+              <w:t>/mol-Kelvin</w:t>
             </w:r>
           </w:p>
         </w:tc>
@@ -7197,8 +7454,21 @@
                 <w:szCs w:val="20"/>
                 <w:lang w:eastAsia="ja-JP"/>
               </w:rPr>
-              <w:t>Overall Rxn</w:t>
-            </w:r>
+              <w:t xml:space="preserve">Overall </w:t>
+            </w:r>
+            <w:proofErr w:type="spellStart"/>
+            <w:r>
+              <w:rPr>
+                <w:rFonts w:ascii="Calibri" w:eastAsia="Times New Roman" w:hAnsi="Calibri" w:cs="Calibri"/>
+                <w:b/>
+                <w:bCs/>
+                <w:sz w:val="20"/>
+                <w:szCs w:val="20"/>
+                <w:lang w:eastAsia="ja-JP"/>
+              </w:rPr>
+              <w:t>Rxn</w:t>
+            </w:r>
+            <w:proofErr w:type="spellEnd"/>
           </w:p>
         </w:tc>
         <w:tc>
@@ -8679,6 +8949,7 @@
                 <w:lang w:eastAsia="ja-JP"/>
               </w:rPr>
             </w:pPr>
+            <w:proofErr w:type="spellStart"/>
             <w:r>
               <w:rPr>
                 <w:rFonts w:ascii="Calibri" w:eastAsia="Times New Roman" w:hAnsi="Calibri" w:cs="Calibri"/>
@@ -8688,7 +8959,19 @@
                 <w:szCs w:val="20"/>
                 <w:lang w:eastAsia="ja-JP"/>
               </w:rPr>
-              <w:t>cal/mol-Kelvin</w:t>
+              <w:t>cal</w:t>
+            </w:r>
+            <w:proofErr w:type="spellEnd"/>
+            <w:r>
+              <w:rPr>
+                <w:rFonts w:ascii="Calibri" w:eastAsia="Times New Roman" w:hAnsi="Calibri" w:cs="Calibri"/>
+                <w:b/>
+                <w:bCs/>
+                <w:sz w:val="20"/>
+                <w:szCs w:val="20"/>
+                <w:lang w:eastAsia="ja-JP"/>
+              </w:rPr>
+              <w:t>/mol-Kelvin</w:t>
             </w:r>
           </w:p>
         </w:tc>
@@ -8790,8 +9073,20 @@
           <w:sz w:val="22"/>
           <w:szCs w:val="22"/>
         </w:rPr>
-        <w:t>Overall Rxn</w:t>
-      </w:r>
+        <w:t xml:space="preserve">Overall </w:t>
+      </w:r>
+      <w:proofErr w:type="spellStart"/>
+      <w:r>
+        <w:rPr>
+          <w:rFonts w:ascii="Times New Roman" w:hAnsi="Times New Roman" w:cs="Times New Roman"/>
+          <w:b/>
+          <w:bCs/>
+          <w:sz w:val="22"/>
+          <w:szCs w:val="22"/>
+        </w:rPr>
+        <w:t>Rxn</w:t>
+      </w:r>
+      <w:proofErr w:type="spellEnd"/>
       <w:r>
         <w:rPr>
           <w:rFonts w:ascii="Times New Roman" w:hAnsi="Times New Roman" w:cs="Times New Roman"/>
@@ -9109,30 +9404,30 @@
     </w:p>
     <w:tbl>
       <w:tblPr>
-        <w:tblW w:w="9209" w:type="dxa"/>
+        <w:tblW w:w="9816" w:type="dxa"/>
         <w:tblLook w:val="04A0" w:firstRow="1" w:lastRow="0" w:firstColumn="1" w:lastColumn="0" w:noHBand="0" w:noVBand="1"/>
       </w:tblPr>
       <w:tblGrid>
-        <w:gridCol w:w="2424"/>
-        <w:gridCol w:w="2079"/>
-        <w:gridCol w:w="1544"/>
-        <w:gridCol w:w="1600"/>
-        <w:gridCol w:w="1562"/>
+        <w:gridCol w:w="2816"/>
+        <w:gridCol w:w="1983"/>
+        <w:gridCol w:w="1646"/>
+        <w:gridCol w:w="1705"/>
+        <w:gridCol w:w="1666"/>
       </w:tblGrid>
       <w:tr>
         <w:trPr>
-          <w:trHeight w:val="243"/>
+          <w:trHeight w:val="247"/>
         </w:trPr>
         <w:tc>
           <w:tcPr>
-            <w:tcW w:w="2424" w:type="dxa"/>
+            <w:tcW w:w="2816" w:type="dxa"/>
             <w:tcBorders>
               <w:top w:val="single" w:sz="4" w:space="0" w:color="auto"/>
               <w:left w:val="single" w:sz="4" w:space="0" w:color="auto"/>
               <w:bottom w:val="single" w:sz="4" w:space="0" w:color="auto"/>
               <w:right w:val="single" w:sz="4" w:space="0" w:color="auto"/>
             </w:tcBorders>
-            <w:shd w:val="clear" w:color="auto" w:fill="FFC000"/>
+            <w:shd w:val="clear" w:color="auto" w:fill="FFD966" w:themeFill="accent4" w:themeFillTint="99"/>
             <w:noWrap/>
             <w:vAlign w:val="center"/>
             <w:hideMark/>
@@ -9145,8 +9440,8 @@
                 <w:b/>
                 <w:bCs/>
                 <w:color w:val="000000"/>
-                <w:sz w:val="18"/>
-                <w:szCs w:val="18"/>
+                <w:sz w:val="20"/>
+                <w:szCs w:val="20"/>
                 <w:lang w:eastAsia="ja-JP"/>
               </w:rPr>
             </w:pPr>
@@ -9156,8 +9451,8 @@
                 <w:b/>
                 <w:bCs/>
                 <w:color w:val="000000"/>
-                <w:sz w:val="18"/>
-                <w:szCs w:val="18"/>
+                <w:sz w:val="20"/>
+                <w:szCs w:val="20"/>
                 <w:lang w:eastAsia="ja-JP"/>
               </w:rPr>
               <w:t>Calculation Section</w:t>
@@ -9166,14 +9461,14 @@
         </w:tc>
         <w:tc>
           <w:tcPr>
-            <w:tcW w:w="2079" w:type="dxa"/>
+            <w:tcW w:w="1983" w:type="dxa"/>
             <w:tcBorders>
               <w:top w:val="single" w:sz="4" w:space="0" w:color="auto"/>
               <w:left w:val="nil"/>
               <w:bottom w:val="single" w:sz="4" w:space="0" w:color="auto"/>
               <w:right w:val="single" w:sz="4" w:space="0" w:color="auto"/>
             </w:tcBorders>
-            <w:shd w:val="clear" w:color="auto" w:fill="FFC000"/>
+            <w:shd w:val="clear" w:color="auto" w:fill="FFD966" w:themeFill="accent4" w:themeFillTint="99"/>
             <w:noWrap/>
             <w:vAlign w:val="center"/>
             <w:hideMark/>
@@ -9186,8 +9481,8 @@
                 <w:b/>
                 <w:bCs/>
                 <w:color w:val="000000"/>
-                <w:sz w:val="18"/>
-                <w:szCs w:val="18"/>
+                <w:sz w:val="20"/>
+                <w:szCs w:val="20"/>
                 <w:lang w:eastAsia="ja-JP"/>
               </w:rPr>
             </w:pPr>
@@ -9197,24 +9492,50 @@
                 <w:b/>
                 <w:bCs/>
                 <w:color w:val="000000"/>
-                <w:sz w:val="18"/>
-                <w:szCs w:val="18"/>
-                <w:lang w:eastAsia="ja-JP"/>
-              </w:rPr>
-              <w:t>TΔS</w:t>
-            </w:r>
-          </w:p>
-        </w:tc>
-        <w:tc>
-          <w:tcPr>
-            <w:tcW w:w="1544" w:type="dxa"/>
+                <w:sz w:val="20"/>
+                <w:szCs w:val="20"/>
+                <w:lang w:eastAsia="ja-JP"/>
+              </w:rPr>
+              <w:t>TΔS (</w:t>
+            </w:r>
+            <w:proofErr w:type="spellStart"/>
+            <w:r>
+              <w:rPr>
+                <w:rFonts w:ascii="Calibri" w:eastAsia="Times New Roman" w:hAnsi="Calibri" w:cs="Calibri"/>
+                <w:b/>
+                <w:bCs/>
+                <w:color w:val="000000"/>
+                <w:sz w:val="20"/>
+                <w:szCs w:val="20"/>
+                <w:lang w:eastAsia="ja-JP"/>
+              </w:rPr>
+              <w:t>cal</w:t>
+            </w:r>
+            <w:proofErr w:type="spellEnd"/>
+            <w:r>
+              <w:rPr>
+                <w:rFonts w:ascii="Calibri" w:eastAsia="Times New Roman" w:hAnsi="Calibri" w:cs="Calibri"/>
+                <w:b/>
+                <w:bCs/>
+                <w:color w:val="000000"/>
+                <w:sz w:val="20"/>
+                <w:szCs w:val="20"/>
+                <w:lang w:eastAsia="ja-JP"/>
+              </w:rPr>
+              <w:t>/mol)</w:t>
+            </w:r>
+          </w:p>
+        </w:tc>
+        <w:tc>
+          <w:tcPr>
+            <w:tcW w:w="1646" w:type="dxa"/>
             <w:tcBorders>
               <w:top w:val="single" w:sz="4" w:space="0" w:color="auto"/>
               <w:left w:val="nil"/>
               <w:bottom w:val="single" w:sz="4" w:space="0" w:color="auto"/>
               <w:right w:val="single" w:sz="4" w:space="0" w:color="auto"/>
             </w:tcBorders>
-            <w:shd w:val="clear" w:color="auto" w:fill="FFC000"/>
+            <w:shd w:val="clear" w:color="auto" w:fill="FFD966" w:themeFill="accent4" w:themeFillTint="99"/>
             <w:noWrap/>
             <w:vAlign w:val="center"/>
             <w:hideMark/>
@@ -9227,8 +9548,8 @@
                 <w:b/>
                 <w:bCs/>
                 <w:color w:val="000000"/>
-                <w:sz w:val="18"/>
-                <w:szCs w:val="18"/>
+                <w:sz w:val="20"/>
+                <w:szCs w:val="20"/>
                 <w:lang w:eastAsia="ja-JP"/>
               </w:rPr>
             </w:pPr>
@@ -9238,24 +9559,50 @@
                 <w:b/>
                 <w:bCs/>
                 <w:color w:val="000000"/>
-                <w:sz w:val="18"/>
-                <w:szCs w:val="18"/>
-                <w:lang w:eastAsia="ja-JP"/>
-              </w:rPr>
-              <w:t>ΔH</w:t>
-            </w:r>
-          </w:p>
-        </w:tc>
-        <w:tc>
-          <w:tcPr>
-            <w:tcW w:w="1600" w:type="dxa"/>
+                <w:sz w:val="20"/>
+                <w:szCs w:val="20"/>
+                <w:lang w:eastAsia="ja-JP"/>
+              </w:rPr>
+              <w:t>ΔH(</w:t>
+            </w:r>
+            <w:proofErr w:type="spellStart"/>
+            <w:r>
+              <w:rPr>
+                <w:rFonts w:ascii="Calibri" w:eastAsia="Times New Roman" w:hAnsi="Calibri" w:cs="Calibri"/>
+                <w:b/>
+                <w:bCs/>
+                <w:color w:val="000000"/>
+                <w:sz w:val="20"/>
+                <w:szCs w:val="20"/>
+                <w:lang w:eastAsia="ja-JP"/>
+              </w:rPr>
+              <w:t>cal</w:t>
+            </w:r>
+            <w:proofErr w:type="spellEnd"/>
+            <w:r>
+              <w:rPr>
+                <w:rFonts w:ascii="Calibri" w:eastAsia="Times New Roman" w:hAnsi="Calibri" w:cs="Calibri"/>
+                <w:b/>
+                <w:bCs/>
+                <w:color w:val="000000"/>
+                <w:sz w:val="20"/>
+                <w:szCs w:val="20"/>
+                <w:lang w:eastAsia="ja-JP"/>
+              </w:rPr>
+              <w:t>/mol)</w:t>
+            </w:r>
+          </w:p>
+        </w:tc>
+        <w:tc>
+          <w:tcPr>
+            <w:tcW w:w="1705" w:type="dxa"/>
             <w:tcBorders>
               <w:top w:val="single" w:sz="4" w:space="0" w:color="auto"/>
               <w:left w:val="nil"/>
               <w:bottom w:val="single" w:sz="4" w:space="0" w:color="auto"/>
               <w:right w:val="single" w:sz="4" w:space="0" w:color="auto"/>
             </w:tcBorders>
-            <w:shd w:val="clear" w:color="auto" w:fill="FFC000"/>
+            <w:shd w:val="clear" w:color="auto" w:fill="FFD966" w:themeFill="accent4" w:themeFillTint="99"/>
             <w:noWrap/>
             <w:vAlign w:val="center"/>
             <w:hideMark/>
@@ -9268,8 +9615,8 @@
                 <w:b/>
                 <w:bCs/>
                 <w:color w:val="000000"/>
-                <w:sz w:val="18"/>
-                <w:szCs w:val="18"/>
+                <w:sz w:val="20"/>
+                <w:szCs w:val="20"/>
                 <w:lang w:eastAsia="ja-JP"/>
               </w:rPr>
             </w:pPr>
@@ -9279,24 +9626,50 @@
                 <w:b/>
                 <w:bCs/>
                 <w:color w:val="000000"/>
-                <w:sz w:val="18"/>
-                <w:szCs w:val="18"/>
-                <w:lang w:eastAsia="ja-JP"/>
-              </w:rPr>
-              <w:t>ΔG</w:t>
-            </w:r>
-          </w:p>
-        </w:tc>
-        <w:tc>
-          <w:tcPr>
-            <w:tcW w:w="1562" w:type="dxa"/>
+                <w:sz w:val="20"/>
+                <w:szCs w:val="20"/>
+                <w:lang w:eastAsia="ja-JP"/>
+              </w:rPr>
+              <w:t>ΔG(</w:t>
+            </w:r>
+            <w:proofErr w:type="spellStart"/>
+            <w:r>
+              <w:rPr>
+                <w:rFonts w:ascii="Calibri" w:eastAsia="Times New Roman" w:hAnsi="Calibri" w:cs="Calibri"/>
+                <w:b/>
+                <w:bCs/>
+                <w:color w:val="000000"/>
+                <w:sz w:val="20"/>
+                <w:szCs w:val="20"/>
+                <w:lang w:eastAsia="ja-JP"/>
+              </w:rPr>
+              <w:t>cal</w:t>
+            </w:r>
+            <w:proofErr w:type="spellEnd"/>
+            <w:r>
+              <w:rPr>
+                <w:rFonts w:ascii="Calibri" w:eastAsia="Times New Roman" w:hAnsi="Calibri" w:cs="Calibri"/>
+                <w:b/>
+                <w:bCs/>
+                <w:color w:val="000000"/>
+                <w:sz w:val="20"/>
+                <w:szCs w:val="20"/>
+                <w:lang w:eastAsia="ja-JP"/>
+              </w:rPr>
+              <w:t>/mol)</w:t>
+            </w:r>
+          </w:p>
+        </w:tc>
+        <w:tc>
+          <w:tcPr>
+            <w:tcW w:w="1666" w:type="dxa"/>
             <w:tcBorders>
               <w:top w:val="single" w:sz="4" w:space="0" w:color="auto"/>
               <w:left w:val="nil"/>
               <w:bottom w:val="single" w:sz="4" w:space="0" w:color="auto"/>
               <w:right w:val="single" w:sz="4" w:space="0" w:color="auto"/>
             </w:tcBorders>
-            <w:shd w:val="clear" w:color="auto" w:fill="FFC000"/>
+            <w:shd w:val="clear" w:color="auto" w:fill="FFD966" w:themeFill="accent4" w:themeFillTint="99"/>
             <w:noWrap/>
             <w:vAlign w:val="center"/>
             <w:hideMark/>
@@ -9309,8 +9682,8 @@
                 <w:b/>
                 <w:bCs/>
                 <w:color w:val="000000"/>
-                <w:sz w:val="18"/>
-                <w:szCs w:val="18"/>
+                <w:sz w:val="20"/>
+                <w:szCs w:val="20"/>
                 <w:lang w:eastAsia="ja-JP"/>
               </w:rPr>
             </w:pPr>
@@ -9320,8 +9693,8 @@
                 <w:b/>
                 <w:bCs/>
                 <w:color w:val="000000"/>
-                <w:sz w:val="18"/>
-                <w:szCs w:val="18"/>
+                <w:sz w:val="20"/>
+                <w:szCs w:val="20"/>
                 <w:lang w:eastAsia="ja-JP"/>
               </w:rPr>
               <w:t>Driven By:</w:t>
@@ -9331,11 +9704,11 @@
       </w:tr>
       <w:tr>
         <w:trPr>
-          <w:trHeight w:val="243"/>
+          <w:trHeight w:val="247"/>
         </w:trPr>
         <w:tc>
           <w:tcPr>
-            <w:tcW w:w="2424" w:type="dxa"/>
+            <w:tcW w:w="2816" w:type="dxa"/>
             <w:tcBorders>
               <w:top w:val="nil"/>
               <w:left w:val="single" w:sz="4" w:space="0" w:color="auto"/>
@@ -9355,8 +9728,8 @@
                 <w:b/>
                 <w:bCs/>
                 <w:color w:val="000000"/>
-                <w:sz w:val="18"/>
-                <w:szCs w:val="18"/>
+                <w:sz w:val="20"/>
+                <w:szCs w:val="20"/>
                 <w:lang w:eastAsia="ja-JP"/>
               </w:rPr>
             </w:pPr>
@@ -9366,8 +9739,8 @@
                 <w:b/>
                 <w:bCs/>
                 <w:color w:val="000000"/>
-                <w:sz w:val="18"/>
-                <w:szCs w:val="18"/>
+                <w:sz w:val="20"/>
+                <w:szCs w:val="20"/>
                 <w:lang w:eastAsia="ja-JP"/>
               </w:rPr>
               <w:t>Step A_1</w:t>
@@ -9376,7 +9749,7 @@
         </w:tc>
         <w:tc>
           <w:tcPr>
-            <w:tcW w:w="2079" w:type="dxa"/>
+            <w:tcW w:w="1983" w:type="dxa"/>
             <w:tcBorders>
               <w:top w:val="nil"/>
               <w:left w:val="nil"/>
@@ -9394,17 +9767,19 @@
               <w:rPr>
                 <w:rFonts w:ascii="Calibri" w:eastAsia="Times New Roman" w:hAnsi="Calibri" w:cs="Calibri"/>
                 <w:color w:val="000000"/>
-                <w:sz w:val="18"/>
-                <w:szCs w:val="18"/>
-                <w:lang w:eastAsia="ja-JP"/>
-              </w:rPr>
-            </w:pPr>
-            <w:r>
-              <w:rPr>
-                <w:rFonts w:ascii="Calibri" w:eastAsia="Times New Roman" w:hAnsi="Calibri" w:cs="Calibri"/>
-                <w:color w:val="000000"/>
-                <w:sz w:val="18"/>
-                <w:szCs w:val="18"/>
+                <w:sz w:val="20"/>
+                <w:szCs w:val="20"/>
+                <w:lang w:eastAsia="ja-JP"/>
+              </w:rPr>
+            </w:pPr>
+            <w:bookmarkStart w:id="0" w:name="_GoBack"/>
+            <w:bookmarkEnd w:id="0"/>
+            <w:r>
+              <w:rPr>
+                <w:rFonts w:ascii="Calibri" w:eastAsia="Times New Roman" w:hAnsi="Calibri" w:cs="Calibri"/>
+                <w:color w:val="000000"/>
+                <w:sz w:val="20"/>
+                <w:szCs w:val="20"/>
                 <w:lang w:eastAsia="ja-JP"/>
               </w:rPr>
               <w:t>1.06E+04</w:t>
@@ -9413,7 +9788,7 @@
         </w:tc>
         <w:tc>
           <w:tcPr>
-            <w:tcW w:w="1544" w:type="dxa"/>
+            <w:tcW w:w="1646" w:type="dxa"/>
             <w:tcBorders>
               <w:top w:val="nil"/>
               <w:left w:val="nil"/>
@@ -9431,26 +9806,26 @@
               <w:rPr>
                 <w:rFonts w:ascii="Calibri" w:eastAsia="Times New Roman" w:hAnsi="Calibri" w:cs="Calibri"/>
                 <w:color w:val="000000"/>
-                <w:sz w:val="18"/>
-                <w:szCs w:val="18"/>
-                <w:lang w:eastAsia="ja-JP"/>
-              </w:rPr>
-            </w:pPr>
-            <w:r>
-              <w:rPr>
-                <w:rFonts w:ascii="Calibri" w:eastAsia="Times New Roman" w:hAnsi="Calibri" w:cs="Calibri"/>
-                <w:color w:val="000000"/>
-                <w:sz w:val="18"/>
-                <w:szCs w:val="18"/>
-                <w:lang w:eastAsia="ja-JP"/>
-              </w:rPr>
-              <w:t>6.34E-02</w:t>
-            </w:r>
-          </w:p>
-        </w:tc>
-        <w:tc>
-          <w:tcPr>
-            <w:tcW w:w="1600" w:type="dxa"/>
+                <w:sz w:val="20"/>
+                <w:szCs w:val="20"/>
+                <w:lang w:eastAsia="ja-JP"/>
+              </w:rPr>
+            </w:pPr>
+            <w:r>
+              <w:rPr>
+                <w:rFonts w:ascii="Calibri" w:eastAsia="Times New Roman" w:hAnsi="Calibri" w:cs="Calibri"/>
+                <w:color w:val="000000"/>
+                <w:sz w:val="20"/>
+                <w:szCs w:val="20"/>
+                <w:lang w:eastAsia="ja-JP"/>
+              </w:rPr>
+              <w:t>6.34E+04</w:t>
+            </w:r>
+          </w:p>
+        </w:tc>
+        <w:tc>
+          <w:tcPr>
+            <w:tcW w:w="1705" w:type="dxa"/>
             <w:tcBorders>
               <w:top w:val="nil"/>
               <w:left w:val="nil"/>
@@ -9468,26 +9843,26 @@
               <w:rPr>
                 <w:rFonts w:ascii="Calibri" w:eastAsia="Times New Roman" w:hAnsi="Calibri" w:cs="Calibri"/>
                 <w:color w:val="000000"/>
-                <w:sz w:val="18"/>
-                <w:szCs w:val="18"/>
-                <w:lang w:eastAsia="ja-JP"/>
-              </w:rPr>
-            </w:pPr>
-            <w:r>
-              <w:rPr>
-                <w:rFonts w:ascii="Calibri" w:eastAsia="Times New Roman" w:hAnsi="Calibri" w:cs="Calibri"/>
-                <w:color w:val="000000"/>
-                <w:sz w:val="18"/>
-                <w:szCs w:val="18"/>
-                <w:lang w:eastAsia="ja-JP"/>
-              </w:rPr>
-              <w:t>-1.06E+04</w:t>
-            </w:r>
-          </w:p>
-        </w:tc>
-        <w:tc>
-          <w:tcPr>
-            <w:tcW w:w="1562" w:type="dxa"/>
+                <w:sz w:val="20"/>
+                <w:szCs w:val="20"/>
+                <w:lang w:eastAsia="ja-JP"/>
+              </w:rPr>
+            </w:pPr>
+            <w:r>
+              <w:rPr>
+                <w:rFonts w:ascii="Calibri" w:eastAsia="Times New Roman" w:hAnsi="Calibri" w:cs="Calibri"/>
+                <w:color w:val="000000"/>
+                <w:sz w:val="20"/>
+                <w:szCs w:val="20"/>
+                <w:lang w:eastAsia="ja-JP"/>
+              </w:rPr>
+              <w:t>5.29E+04</w:t>
+            </w:r>
+          </w:p>
+        </w:tc>
+        <w:tc>
+          <w:tcPr>
+            <w:tcW w:w="1666" w:type="dxa"/>
             <w:tcBorders>
               <w:top w:val="nil"/>
               <w:left w:val="nil"/>
@@ -9505,17 +9880,17 @@
               <w:rPr>
                 <w:rFonts w:ascii="Calibri" w:eastAsia="Times New Roman" w:hAnsi="Calibri" w:cs="Calibri"/>
                 <w:color w:val="000000"/>
-                <w:sz w:val="18"/>
-                <w:szCs w:val="18"/>
-                <w:lang w:eastAsia="ja-JP"/>
-              </w:rPr>
-            </w:pPr>
-            <w:r>
-              <w:rPr>
-                <w:rFonts w:ascii="Calibri" w:eastAsia="Times New Roman" w:hAnsi="Calibri" w:cs="Calibri"/>
-                <w:color w:val="000000"/>
-                <w:sz w:val="18"/>
-                <w:szCs w:val="18"/>
+                <w:sz w:val="20"/>
+                <w:szCs w:val="20"/>
+                <w:lang w:eastAsia="ja-JP"/>
+              </w:rPr>
+            </w:pPr>
+            <w:r>
+              <w:rPr>
+                <w:rFonts w:ascii="Calibri" w:eastAsia="Times New Roman" w:hAnsi="Calibri" w:cs="Calibri"/>
+                <w:color w:val="000000"/>
+                <w:sz w:val="20"/>
+                <w:szCs w:val="20"/>
                 <w:lang w:eastAsia="ja-JP"/>
               </w:rPr>
               <w:t>Entropy</w:t>
@@ -9525,11 +9900,11 @@
       </w:tr>
       <w:tr>
         <w:trPr>
-          <w:trHeight w:val="243"/>
+          <w:trHeight w:val="247"/>
         </w:trPr>
         <w:tc>
           <w:tcPr>
-            <w:tcW w:w="2424" w:type="dxa"/>
+            <w:tcW w:w="2816" w:type="dxa"/>
             <w:tcBorders>
               <w:top w:val="nil"/>
               <w:left w:val="single" w:sz="4" w:space="0" w:color="auto"/>
@@ -9549,8 +9924,8 @@
                 <w:b/>
                 <w:bCs/>
                 <w:color w:val="000000"/>
-                <w:sz w:val="18"/>
-                <w:szCs w:val="18"/>
+                <w:sz w:val="20"/>
+                <w:szCs w:val="20"/>
                 <w:lang w:eastAsia="ja-JP"/>
               </w:rPr>
             </w:pPr>
@@ -9560,8 +9935,8 @@
                 <w:b/>
                 <w:bCs/>
                 <w:color w:val="000000"/>
-                <w:sz w:val="18"/>
-                <w:szCs w:val="18"/>
+                <w:sz w:val="20"/>
+                <w:szCs w:val="20"/>
                 <w:lang w:eastAsia="ja-JP"/>
               </w:rPr>
               <w:t>Step A_2</w:t>
@@ -9570,7 +9945,7 @@
         </w:tc>
         <w:tc>
           <w:tcPr>
-            <w:tcW w:w="2079" w:type="dxa"/>
+            <w:tcW w:w="1983" w:type="dxa"/>
             <w:tcBorders>
               <w:top w:val="nil"/>
               <w:left w:val="nil"/>
@@ -9588,17 +9963,17 @@
               <w:rPr>
                 <w:rFonts w:ascii="Calibri" w:eastAsia="Times New Roman" w:hAnsi="Calibri" w:cs="Calibri"/>
                 <w:color w:val="000000"/>
-                <w:sz w:val="18"/>
-                <w:szCs w:val="18"/>
-                <w:lang w:eastAsia="ja-JP"/>
-              </w:rPr>
-            </w:pPr>
-            <w:r>
-              <w:rPr>
-                <w:rFonts w:ascii="Calibri" w:eastAsia="Times New Roman" w:hAnsi="Calibri" w:cs="Calibri"/>
-                <w:color w:val="000000"/>
-                <w:sz w:val="18"/>
-                <w:szCs w:val="18"/>
+                <w:sz w:val="20"/>
+                <w:szCs w:val="20"/>
+                <w:lang w:eastAsia="ja-JP"/>
+              </w:rPr>
+            </w:pPr>
+            <w:r>
+              <w:rPr>
+                <w:rFonts w:ascii="Calibri" w:eastAsia="Times New Roman" w:hAnsi="Calibri" w:cs="Calibri"/>
+                <w:color w:val="000000"/>
+                <w:sz w:val="20"/>
+                <w:szCs w:val="20"/>
                 <w:lang w:eastAsia="ja-JP"/>
               </w:rPr>
               <w:t>1.06E+04</w:t>
@@ -9607,7 +9982,7 @@
         </w:tc>
         <w:tc>
           <w:tcPr>
-            <w:tcW w:w="1544" w:type="dxa"/>
+            <w:tcW w:w="1646" w:type="dxa"/>
             <w:tcBorders>
               <w:top w:val="nil"/>
               <w:left w:val="nil"/>
@@ -9625,26 +10000,26 @@
               <w:rPr>
                 <w:rFonts w:ascii="Calibri" w:eastAsia="Times New Roman" w:hAnsi="Calibri" w:cs="Calibri"/>
                 <w:color w:val="000000"/>
-                <w:sz w:val="18"/>
-                <w:szCs w:val="18"/>
-                <w:lang w:eastAsia="ja-JP"/>
-              </w:rPr>
-            </w:pPr>
-            <w:r>
-              <w:rPr>
-                <w:rFonts w:ascii="Calibri" w:eastAsia="Times New Roman" w:hAnsi="Calibri" w:cs="Calibri"/>
-                <w:color w:val="000000"/>
-                <w:sz w:val="18"/>
-                <w:szCs w:val="18"/>
-                <w:lang w:eastAsia="ja-JP"/>
-              </w:rPr>
-              <w:t>6.34E-02</w:t>
-            </w:r>
-          </w:p>
-        </w:tc>
-        <w:tc>
-          <w:tcPr>
-            <w:tcW w:w="1600" w:type="dxa"/>
+                <w:sz w:val="20"/>
+                <w:szCs w:val="20"/>
+                <w:lang w:eastAsia="ja-JP"/>
+              </w:rPr>
+            </w:pPr>
+            <w:r>
+              <w:rPr>
+                <w:rFonts w:ascii="Calibri" w:eastAsia="Times New Roman" w:hAnsi="Calibri" w:cs="Calibri"/>
+                <w:color w:val="000000"/>
+                <w:sz w:val="20"/>
+                <w:szCs w:val="20"/>
+                <w:lang w:eastAsia="ja-JP"/>
+              </w:rPr>
+              <w:t>6.34E+04</w:t>
+            </w:r>
+          </w:p>
+        </w:tc>
+        <w:tc>
+          <w:tcPr>
+            <w:tcW w:w="1705" w:type="dxa"/>
             <w:tcBorders>
               <w:top w:val="nil"/>
               <w:left w:val="nil"/>
@@ -9662,26 +10037,26 @@
               <w:rPr>
                 <w:rFonts w:ascii="Calibri" w:eastAsia="Times New Roman" w:hAnsi="Calibri" w:cs="Calibri"/>
                 <w:color w:val="000000"/>
-                <w:sz w:val="18"/>
-                <w:szCs w:val="18"/>
-                <w:lang w:eastAsia="ja-JP"/>
-              </w:rPr>
-            </w:pPr>
-            <w:r>
-              <w:rPr>
-                <w:rFonts w:ascii="Calibri" w:eastAsia="Times New Roman" w:hAnsi="Calibri" w:cs="Calibri"/>
-                <w:color w:val="000000"/>
-                <w:sz w:val="18"/>
-                <w:szCs w:val="18"/>
-                <w:lang w:eastAsia="ja-JP"/>
-              </w:rPr>
-              <w:t>-1.06E+04</w:t>
-            </w:r>
-          </w:p>
-        </w:tc>
-        <w:tc>
-          <w:tcPr>
-            <w:tcW w:w="1562" w:type="dxa"/>
+                <w:sz w:val="20"/>
+                <w:szCs w:val="20"/>
+                <w:lang w:eastAsia="ja-JP"/>
+              </w:rPr>
+            </w:pPr>
+            <w:r>
+              <w:rPr>
+                <w:rFonts w:ascii="Calibri" w:eastAsia="Times New Roman" w:hAnsi="Calibri" w:cs="Calibri"/>
+                <w:color w:val="000000"/>
+                <w:sz w:val="20"/>
+                <w:szCs w:val="20"/>
+                <w:lang w:eastAsia="ja-JP"/>
+              </w:rPr>
+              <w:t>5.29E+04</w:t>
+            </w:r>
+          </w:p>
+        </w:tc>
+        <w:tc>
+          <w:tcPr>
+            <w:tcW w:w="1666" w:type="dxa"/>
             <w:tcBorders>
               <w:top w:val="nil"/>
               <w:left w:val="nil"/>
@@ -9699,17 +10074,17 @@
               <w:rPr>
                 <w:rFonts w:ascii="Calibri" w:eastAsia="Times New Roman" w:hAnsi="Calibri" w:cs="Calibri"/>
                 <w:color w:val="000000"/>
-                <w:sz w:val="18"/>
-                <w:szCs w:val="18"/>
-                <w:lang w:eastAsia="ja-JP"/>
-              </w:rPr>
-            </w:pPr>
-            <w:r>
-              <w:rPr>
-                <w:rFonts w:ascii="Calibri" w:eastAsia="Times New Roman" w:hAnsi="Calibri" w:cs="Calibri"/>
-                <w:color w:val="000000"/>
-                <w:sz w:val="18"/>
-                <w:szCs w:val="18"/>
+                <w:sz w:val="20"/>
+                <w:szCs w:val="20"/>
+                <w:lang w:eastAsia="ja-JP"/>
+              </w:rPr>
+            </w:pPr>
+            <w:r>
+              <w:rPr>
+                <w:rFonts w:ascii="Calibri" w:eastAsia="Times New Roman" w:hAnsi="Calibri" w:cs="Calibri"/>
+                <w:color w:val="000000"/>
+                <w:sz w:val="20"/>
+                <w:szCs w:val="20"/>
                 <w:lang w:eastAsia="ja-JP"/>
               </w:rPr>
               <w:t>Entropy</w:t>
@@ -9719,11 +10094,11 @@
       </w:tr>
       <w:tr>
         <w:trPr>
-          <w:trHeight w:val="243"/>
+          <w:trHeight w:val="247"/>
         </w:trPr>
         <w:tc>
           <w:tcPr>
-            <w:tcW w:w="2424" w:type="dxa"/>
+            <w:tcW w:w="2816" w:type="dxa"/>
             <w:tcBorders>
               <w:top w:val="nil"/>
               <w:left w:val="single" w:sz="4" w:space="0" w:color="auto"/>
@@ -9743,8 +10118,8 @@
                 <w:b/>
                 <w:bCs/>
                 <w:color w:val="000000"/>
-                <w:sz w:val="18"/>
-                <w:szCs w:val="18"/>
+                <w:sz w:val="20"/>
+                <w:szCs w:val="20"/>
                 <w:lang w:eastAsia="ja-JP"/>
               </w:rPr>
             </w:pPr>
@@ -9754,8 +10129,8 @@
                 <w:b/>
                 <w:bCs/>
                 <w:color w:val="000000"/>
-                <w:sz w:val="18"/>
-                <w:szCs w:val="18"/>
+                <w:sz w:val="20"/>
+                <w:szCs w:val="20"/>
                 <w:lang w:eastAsia="ja-JP"/>
               </w:rPr>
               <w:t>Step B</w:t>
@@ -9764,7 +10139,7 @@
         </w:tc>
         <w:tc>
           <w:tcPr>
-            <w:tcW w:w="2079" w:type="dxa"/>
+            <w:tcW w:w="1983" w:type="dxa"/>
             <w:tcBorders>
               <w:top w:val="nil"/>
               <w:left w:val="nil"/>
@@ -9782,17 +10157,17 @@
               <w:rPr>
                 <w:rFonts w:ascii="Calibri" w:eastAsia="Times New Roman" w:hAnsi="Calibri" w:cs="Calibri"/>
                 <w:color w:val="000000"/>
-                <w:sz w:val="18"/>
-                <w:szCs w:val="18"/>
-                <w:lang w:eastAsia="ja-JP"/>
-              </w:rPr>
-            </w:pPr>
-            <w:r>
-              <w:rPr>
-                <w:rFonts w:ascii="Calibri" w:eastAsia="Times New Roman" w:hAnsi="Calibri" w:cs="Calibri"/>
-                <w:color w:val="000000"/>
-                <w:sz w:val="18"/>
-                <w:szCs w:val="18"/>
+                <w:sz w:val="20"/>
+                <w:szCs w:val="20"/>
+                <w:lang w:eastAsia="ja-JP"/>
+              </w:rPr>
+            </w:pPr>
+            <w:r>
+              <w:rPr>
+                <w:rFonts w:ascii="Calibri" w:eastAsia="Times New Roman" w:hAnsi="Calibri" w:cs="Calibri"/>
+                <w:color w:val="000000"/>
+                <w:sz w:val="20"/>
+                <w:szCs w:val="20"/>
                 <w:lang w:eastAsia="ja-JP"/>
               </w:rPr>
               <w:t>-9.68E+02</w:t>
@@ -9801,7 +10176,7 @@
         </w:tc>
         <w:tc>
           <w:tcPr>
-            <w:tcW w:w="1544" w:type="dxa"/>
+            <w:tcW w:w="1646" w:type="dxa"/>
             <w:tcBorders>
               <w:top w:val="nil"/>
               <w:left w:val="nil"/>
@@ -9819,26 +10194,26 @@
               <w:rPr>
                 <w:rFonts w:ascii="Calibri" w:eastAsia="Times New Roman" w:hAnsi="Calibri" w:cs="Calibri"/>
                 <w:color w:val="000000"/>
-                <w:sz w:val="18"/>
-                <w:szCs w:val="18"/>
-                <w:lang w:eastAsia="ja-JP"/>
-              </w:rPr>
-            </w:pPr>
-            <w:r>
-              <w:rPr>
-                <w:rFonts w:ascii="Calibri" w:eastAsia="Times New Roman" w:hAnsi="Calibri" w:cs="Calibri"/>
-                <w:color w:val="000000"/>
-                <w:sz w:val="18"/>
-                <w:szCs w:val="18"/>
-                <w:lang w:eastAsia="ja-JP"/>
-              </w:rPr>
-              <w:t>-2.18E-03</w:t>
-            </w:r>
-          </w:p>
-        </w:tc>
-        <w:tc>
-          <w:tcPr>
-            <w:tcW w:w="1600" w:type="dxa"/>
+                <w:sz w:val="20"/>
+                <w:szCs w:val="20"/>
+                <w:lang w:eastAsia="ja-JP"/>
+              </w:rPr>
+            </w:pPr>
+            <w:r>
+              <w:rPr>
+                <w:rFonts w:ascii="Calibri" w:eastAsia="Times New Roman" w:hAnsi="Calibri" w:cs="Calibri"/>
+                <w:color w:val="000000"/>
+                <w:sz w:val="20"/>
+                <w:szCs w:val="20"/>
+                <w:lang w:eastAsia="ja-JP"/>
+              </w:rPr>
+              <w:t>-2.18E+03</w:t>
+            </w:r>
+          </w:p>
+        </w:tc>
+        <w:tc>
+          <w:tcPr>
+            <w:tcW w:w="1705" w:type="dxa"/>
             <w:tcBorders>
               <w:top w:val="nil"/>
               <w:left w:val="nil"/>
@@ -9856,26 +10231,26 @@
               <w:rPr>
                 <w:rFonts w:ascii="Calibri" w:eastAsia="Times New Roman" w:hAnsi="Calibri" w:cs="Calibri"/>
                 <w:color w:val="000000"/>
-                <w:sz w:val="18"/>
-                <w:szCs w:val="18"/>
-                <w:lang w:eastAsia="ja-JP"/>
-              </w:rPr>
-            </w:pPr>
-            <w:r>
-              <w:rPr>
-                <w:rFonts w:ascii="Calibri" w:eastAsia="Times New Roman" w:hAnsi="Calibri" w:cs="Calibri"/>
-                <w:color w:val="000000"/>
-                <w:sz w:val="18"/>
-                <w:szCs w:val="18"/>
-                <w:lang w:eastAsia="ja-JP"/>
-              </w:rPr>
-              <w:t>9.68E+02</w:t>
-            </w:r>
-          </w:p>
-        </w:tc>
-        <w:tc>
-          <w:tcPr>
-            <w:tcW w:w="1562" w:type="dxa"/>
+                <w:sz w:val="20"/>
+                <w:szCs w:val="20"/>
+                <w:lang w:eastAsia="ja-JP"/>
+              </w:rPr>
+            </w:pPr>
+            <w:r>
+              <w:rPr>
+                <w:rFonts w:ascii="Calibri" w:eastAsia="Times New Roman" w:hAnsi="Calibri" w:cs="Calibri"/>
+                <w:color w:val="000000"/>
+                <w:sz w:val="20"/>
+                <w:szCs w:val="20"/>
+                <w:lang w:eastAsia="ja-JP"/>
+              </w:rPr>
+              <w:t>-1.22E+03</w:t>
+            </w:r>
+          </w:p>
+        </w:tc>
+        <w:tc>
+          <w:tcPr>
+            <w:tcW w:w="1666" w:type="dxa"/>
             <w:tcBorders>
               <w:top w:val="nil"/>
               <w:left w:val="nil"/>
@@ -9893,17 +10268,17 @@
               <w:rPr>
                 <w:rFonts w:ascii="Calibri" w:eastAsia="Times New Roman" w:hAnsi="Calibri" w:cs="Calibri"/>
                 <w:color w:val="000000"/>
-                <w:sz w:val="18"/>
-                <w:szCs w:val="18"/>
-                <w:lang w:eastAsia="ja-JP"/>
-              </w:rPr>
-            </w:pPr>
-            <w:r>
-              <w:rPr>
-                <w:rFonts w:ascii="Calibri" w:eastAsia="Times New Roman" w:hAnsi="Calibri" w:cs="Calibri"/>
-                <w:color w:val="000000"/>
-                <w:sz w:val="18"/>
-                <w:szCs w:val="18"/>
+                <w:sz w:val="20"/>
+                <w:szCs w:val="20"/>
+                <w:lang w:eastAsia="ja-JP"/>
+              </w:rPr>
+            </w:pPr>
+            <w:r>
+              <w:rPr>
+                <w:rFonts w:ascii="Calibri" w:eastAsia="Times New Roman" w:hAnsi="Calibri" w:cs="Calibri"/>
+                <w:color w:val="000000"/>
+                <w:sz w:val="20"/>
+                <w:szCs w:val="20"/>
                 <w:lang w:eastAsia="ja-JP"/>
               </w:rPr>
               <w:t>Enthalpy</w:t>
@@ -9913,11 +10288,11 @@
       </w:tr>
       <w:tr>
         <w:trPr>
-          <w:trHeight w:val="243"/>
+          <w:trHeight w:val="247"/>
         </w:trPr>
         <w:tc>
           <w:tcPr>
-            <w:tcW w:w="2424" w:type="dxa"/>
+            <w:tcW w:w="2816" w:type="dxa"/>
             <w:tcBorders>
               <w:top w:val="nil"/>
               <w:left w:val="single" w:sz="4" w:space="0" w:color="auto"/>
@@ -9937,8 +10312,8 @@
                 <w:b/>
                 <w:bCs/>
                 <w:color w:val="000000"/>
-                <w:sz w:val="18"/>
-                <w:szCs w:val="18"/>
+                <w:sz w:val="20"/>
+                <w:szCs w:val="20"/>
                 <w:lang w:eastAsia="ja-JP"/>
               </w:rPr>
             </w:pPr>
@@ -9948,8 +10323,8 @@
                 <w:b/>
                 <w:bCs/>
                 <w:color w:val="000000"/>
-                <w:sz w:val="18"/>
-                <w:szCs w:val="18"/>
+                <w:sz w:val="20"/>
+                <w:szCs w:val="20"/>
                 <w:lang w:eastAsia="ja-JP"/>
               </w:rPr>
               <w:t>Step C</w:t>
@@ -9958,7 +10333,7 @@
         </w:tc>
         <w:tc>
           <w:tcPr>
-            <w:tcW w:w="2079" w:type="dxa"/>
+            <w:tcW w:w="1983" w:type="dxa"/>
             <w:tcBorders>
               <w:top w:val="nil"/>
               <w:left w:val="nil"/>
@@ -9976,17 +10351,17 @@
               <w:rPr>
                 <w:rFonts w:ascii="Calibri" w:eastAsia="Times New Roman" w:hAnsi="Calibri" w:cs="Calibri"/>
                 <w:color w:val="000000"/>
-                <w:sz w:val="18"/>
-                <w:szCs w:val="18"/>
-                <w:lang w:eastAsia="ja-JP"/>
-              </w:rPr>
-            </w:pPr>
-            <w:r>
-              <w:rPr>
-                <w:rFonts w:ascii="Calibri" w:eastAsia="Times New Roman" w:hAnsi="Calibri" w:cs="Calibri"/>
-                <w:color w:val="000000"/>
-                <w:sz w:val="18"/>
-                <w:szCs w:val="18"/>
+                <w:sz w:val="20"/>
+                <w:szCs w:val="20"/>
+                <w:lang w:eastAsia="ja-JP"/>
+              </w:rPr>
+            </w:pPr>
+            <w:r>
+              <w:rPr>
+                <w:rFonts w:ascii="Calibri" w:eastAsia="Times New Roman" w:hAnsi="Calibri" w:cs="Calibri"/>
+                <w:color w:val="000000"/>
+                <w:sz w:val="20"/>
+                <w:szCs w:val="20"/>
                 <w:lang w:eastAsia="ja-JP"/>
               </w:rPr>
               <w:t>1.20E+04</w:t>
@@ -9995,7 +10370,7 @@
         </w:tc>
         <w:tc>
           <w:tcPr>
-            <w:tcW w:w="1544" w:type="dxa"/>
+            <w:tcW w:w="1646" w:type="dxa"/>
             <w:tcBorders>
               <w:top w:val="nil"/>
               <w:left w:val="nil"/>
@@ -10013,26 +10388,26 @@
               <w:rPr>
                 <w:rFonts w:ascii="Calibri" w:eastAsia="Times New Roman" w:hAnsi="Calibri" w:cs="Calibri"/>
                 <w:color w:val="000000"/>
-                <w:sz w:val="18"/>
-                <w:szCs w:val="18"/>
-                <w:lang w:eastAsia="ja-JP"/>
-              </w:rPr>
-            </w:pPr>
-            <w:r>
-              <w:rPr>
-                <w:rFonts w:ascii="Calibri" w:eastAsia="Times New Roman" w:hAnsi="Calibri" w:cs="Calibri"/>
-                <w:color w:val="000000"/>
-                <w:sz w:val="18"/>
-                <w:szCs w:val="18"/>
-                <w:lang w:eastAsia="ja-JP"/>
-              </w:rPr>
-              <w:t>7.24E-03</w:t>
-            </w:r>
-          </w:p>
-        </w:tc>
-        <w:tc>
-          <w:tcPr>
-            <w:tcW w:w="1600" w:type="dxa"/>
+                <w:sz w:val="20"/>
+                <w:szCs w:val="20"/>
+                <w:lang w:eastAsia="ja-JP"/>
+              </w:rPr>
+            </w:pPr>
+            <w:r>
+              <w:rPr>
+                <w:rFonts w:ascii="Calibri" w:eastAsia="Times New Roman" w:hAnsi="Calibri" w:cs="Calibri"/>
+                <w:color w:val="000000"/>
+                <w:sz w:val="20"/>
+                <w:szCs w:val="20"/>
+                <w:lang w:eastAsia="ja-JP"/>
+              </w:rPr>
+              <w:t>7.24E+03</w:t>
+            </w:r>
+          </w:p>
+        </w:tc>
+        <w:tc>
+          <w:tcPr>
+            <w:tcW w:w="1705" w:type="dxa"/>
             <w:tcBorders>
               <w:top w:val="nil"/>
               <w:left w:val="nil"/>
@@ -10050,26 +10425,26 @@
               <w:rPr>
                 <w:rFonts w:ascii="Calibri" w:eastAsia="Times New Roman" w:hAnsi="Calibri" w:cs="Calibri"/>
                 <w:color w:val="000000"/>
-                <w:sz w:val="18"/>
-                <w:szCs w:val="18"/>
-                <w:lang w:eastAsia="ja-JP"/>
-              </w:rPr>
-            </w:pPr>
-            <w:r>
-              <w:rPr>
-                <w:rFonts w:ascii="Calibri" w:eastAsia="Times New Roman" w:hAnsi="Calibri" w:cs="Calibri"/>
-                <w:color w:val="000000"/>
-                <w:sz w:val="18"/>
-                <w:szCs w:val="18"/>
-                <w:lang w:eastAsia="ja-JP"/>
-              </w:rPr>
-              <w:t>-1.20E+04</w:t>
-            </w:r>
-          </w:p>
-        </w:tc>
-        <w:tc>
-          <w:tcPr>
-            <w:tcW w:w="1562" w:type="dxa"/>
+                <w:sz w:val="20"/>
+                <w:szCs w:val="20"/>
+                <w:lang w:eastAsia="ja-JP"/>
+              </w:rPr>
+            </w:pPr>
+            <w:r>
+              <w:rPr>
+                <w:rFonts w:ascii="Calibri" w:eastAsia="Times New Roman" w:hAnsi="Calibri" w:cs="Calibri"/>
+                <w:color w:val="000000"/>
+                <w:sz w:val="20"/>
+                <w:szCs w:val="20"/>
+                <w:lang w:eastAsia="ja-JP"/>
+              </w:rPr>
+              <w:t>-4.78E+03</w:t>
+            </w:r>
+          </w:p>
+        </w:tc>
+        <w:tc>
+          <w:tcPr>
+            <w:tcW w:w="1666" w:type="dxa"/>
             <w:tcBorders>
               <w:top w:val="nil"/>
               <w:left w:val="nil"/>
@@ -10087,17 +10462,17 @@
               <w:rPr>
                 <w:rFonts w:ascii="Calibri" w:eastAsia="Times New Roman" w:hAnsi="Calibri" w:cs="Calibri"/>
                 <w:color w:val="000000"/>
-                <w:sz w:val="18"/>
-                <w:szCs w:val="18"/>
-                <w:lang w:eastAsia="ja-JP"/>
-              </w:rPr>
-            </w:pPr>
-            <w:r>
-              <w:rPr>
-                <w:rFonts w:ascii="Calibri" w:eastAsia="Times New Roman" w:hAnsi="Calibri" w:cs="Calibri"/>
-                <w:color w:val="000000"/>
-                <w:sz w:val="18"/>
-                <w:szCs w:val="18"/>
+                <w:sz w:val="20"/>
+                <w:szCs w:val="20"/>
+                <w:lang w:eastAsia="ja-JP"/>
+              </w:rPr>
+            </w:pPr>
+            <w:r>
+              <w:rPr>
+                <w:rFonts w:ascii="Calibri" w:eastAsia="Times New Roman" w:hAnsi="Calibri" w:cs="Calibri"/>
+                <w:color w:val="000000"/>
+                <w:sz w:val="20"/>
+                <w:szCs w:val="20"/>
                 <w:lang w:eastAsia="ja-JP"/>
               </w:rPr>
               <w:t>Entropy</w:t>
@@ -10107,11 +10482,11 @@
       </w:tr>
       <w:tr>
         <w:trPr>
-          <w:trHeight w:val="243"/>
+          <w:trHeight w:val="247"/>
         </w:trPr>
         <w:tc>
           <w:tcPr>
-            <w:tcW w:w="2424" w:type="dxa"/>
+            <w:tcW w:w="2816" w:type="dxa"/>
             <w:tcBorders>
               <w:top w:val="nil"/>
               <w:left w:val="single" w:sz="4" w:space="0" w:color="auto"/>
@@ -10131,8 +10506,8 @@
                 <w:b/>
                 <w:bCs/>
                 <w:color w:val="000000"/>
-                <w:sz w:val="18"/>
-                <w:szCs w:val="18"/>
+                <w:sz w:val="20"/>
+                <w:szCs w:val="20"/>
                 <w:lang w:eastAsia="ja-JP"/>
               </w:rPr>
             </w:pPr>
@@ -10142,8 +10517,8 @@
                 <w:b/>
                 <w:bCs/>
                 <w:color w:val="000000"/>
-                <w:sz w:val="18"/>
-                <w:szCs w:val="18"/>
+                <w:sz w:val="20"/>
+                <w:szCs w:val="20"/>
                 <w:lang w:eastAsia="ja-JP"/>
               </w:rPr>
               <w:t>Step D</w:t>
@@ -10152,7 +10527,7 @@
         </w:tc>
         <w:tc>
           <w:tcPr>
-            <w:tcW w:w="2079" w:type="dxa"/>
+            <w:tcW w:w="1983" w:type="dxa"/>
             <w:tcBorders>
               <w:top w:val="nil"/>
               <w:left w:val="nil"/>
@@ -10170,17 +10545,17 @@
               <w:rPr>
                 <w:rFonts w:ascii="Calibri" w:eastAsia="Times New Roman" w:hAnsi="Calibri" w:cs="Calibri"/>
                 <w:color w:val="000000"/>
-                <w:sz w:val="18"/>
-                <w:szCs w:val="18"/>
-                <w:lang w:eastAsia="ja-JP"/>
-              </w:rPr>
-            </w:pPr>
-            <w:r>
-              <w:rPr>
-                <w:rFonts w:ascii="Calibri" w:eastAsia="Times New Roman" w:hAnsi="Calibri" w:cs="Calibri"/>
-                <w:color w:val="000000"/>
-                <w:sz w:val="18"/>
-                <w:szCs w:val="18"/>
+                <w:sz w:val="20"/>
+                <w:szCs w:val="20"/>
+                <w:lang w:eastAsia="ja-JP"/>
+              </w:rPr>
+            </w:pPr>
+            <w:r>
+              <w:rPr>
+                <w:rFonts w:ascii="Calibri" w:eastAsia="Times New Roman" w:hAnsi="Calibri" w:cs="Calibri"/>
+                <w:color w:val="000000"/>
+                <w:sz w:val="20"/>
+                <w:szCs w:val="20"/>
                 <w:lang w:eastAsia="ja-JP"/>
               </w:rPr>
               <w:t>-4.64E+02</w:t>
@@ -10189,7 +10564,7 @@
         </w:tc>
         <w:tc>
           <w:tcPr>
-            <w:tcW w:w="1544" w:type="dxa"/>
+            <w:tcW w:w="1646" w:type="dxa"/>
             <w:tcBorders>
               <w:top w:val="nil"/>
               <w:left w:val="nil"/>
@@ -10207,26 +10582,26 @@
               <w:rPr>
                 <w:rFonts w:ascii="Calibri" w:eastAsia="Times New Roman" w:hAnsi="Calibri" w:cs="Calibri"/>
                 <w:color w:val="000000"/>
-                <w:sz w:val="18"/>
-                <w:szCs w:val="18"/>
-                <w:lang w:eastAsia="ja-JP"/>
-              </w:rPr>
-            </w:pPr>
-            <w:r>
-              <w:rPr>
-                <w:rFonts w:ascii="Calibri" w:eastAsia="Times New Roman" w:hAnsi="Calibri" w:cs="Calibri"/>
-                <w:color w:val="000000"/>
-                <w:sz w:val="18"/>
-                <w:szCs w:val="18"/>
-                <w:lang w:eastAsia="ja-JP"/>
-              </w:rPr>
-              <w:t>5.84E-02</w:t>
-            </w:r>
-          </w:p>
-        </w:tc>
-        <w:tc>
-          <w:tcPr>
-            <w:tcW w:w="1600" w:type="dxa"/>
+                <w:sz w:val="20"/>
+                <w:szCs w:val="20"/>
+                <w:lang w:eastAsia="ja-JP"/>
+              </w:rPr>
+            </w:pPr>
+            <w:r>
+              <w:rPr>
+                <w:rFonts w:ascii="Calibri" w:eastAsia="Times New Roman" w:hAnsi="Calibri" w:cs="Calibri"/>
+                <w:color w:val="000000"/>
+                <w:sz w:val="20"/>
+                <w:szCs w:val="20"/>
+                <w:lang w:eastAsia="ja-JP"/>
+              </w:rPr>
+              <w:t>5.84E+04</w:t>
+            </w:r>
+          </w:p>
+        </w:tc>
+        <w:tc>
+          <w:tcPr>
+            <w:tcW w:w="1705" w:type="dxa"/>
             <w:tcBorders>
               <w:top w:val="nil"/>
               <w:left w:val="nil"/>
@@ -10244,26 +10619,26 @@
               <w:rPr>
                 <w:rFonts w:ascii="Calibri" w:eastAsia="Times New Roman" w:hAnsi="Calibri" w:cs="Calibri"/>
                 <w:color w:val="000000"/>
-                <w:sz w:val="18"/>
-                <w:szCs w:val="18"/>
-                <w:lang w:eastAsia="ja-JP"/>
-              </w:rPr>
-            </w:pPr>
-            <w:r>
-              <w:rPr>
-                <w:rFonts w:ascii="Calibri" w:eastAsia="Times New Roman" w:hAnsi="Calibri" w:cs="Calibri"/>
-                <w:color w:val="000000"/>
-                <w:sz w:val="18"/>
-                <w:szCs w:val="18"/>
-                <w:lang w:eastAsia="ja-JP"/>
-              </w:rPr>
-              <w:t>4.64E+02</w:t>
-            </w:r>
-          </w:p>
-        </w:tc>
-        <w:tc>
-          <w:tcPr>
-            <w:tcW w:w="1562" w:type="dxa"/>
+                <w:sz w:val="20"/>
+                <w:szCs w:val="20"/>
+                <w:lang w:eastAsia="ja-JP"/>
+              </w:rPr>
+            </w:pPr>
+            <w:r>
+              <w:rPr>
+                <w:rFonts w:ascii="Calibri" w:eastAsia="Times New Roman" w:hAnsi="Calibri" w:cs="Calibri"/>
+                <w:color w:val="000000"/>
+                <w:sz w:val="20"/>
+                <w:szCs w:val="20"/>
+                <w:lang w:eastAsia="ja-JP"/>
+              </w:rPr>
+              <w:t>5.89E+04</w:t>
+            </w:r>
+          </w:p>
+        </w:tc>
+        <w:tc>
+          <w:tcPr>
+            <w:tcW w:w="1666" w:type="dxa"/>
             <w:tcBorders>
               <w:top w:val="nil"/>
               <w:left w:val="nil"/>
@@ -10281,31 +10656,31 @@
               <w:rPr>
                 <w:rFonts w:ascii="Calibri" w:eastAsia="Times New Roman" w:hAnsi="Calibri" w:cs="Calibri"/>
                 <w:color w:val="000000"/>
-                <w:sz w:val="18"/>
-                <w:szCs w:val="18"/>
-                <w:lang w:eastAsia="ja-JP"/>
-              </w:rPr>
-            </w:pPr>
-            <w:r>
-              <w:rPr>
-                <w:rFonts w:ascii="Calibri" w:eastAsia="Times New Roman" w:hAnsi="Calibri" w:cs="Calibri"/>
-                <w:color w:val="000000"/>
-                <w:sz w:val="18"/>
-                <w:szCs w:val="18"/>
-                <w:lang w:eastAsia="ja-JP"/>
-              </w:rPr>
-              <w:t>Enthalpy</w:t>
+                <w:sz w:val="20"/>
+                <w:szCs w:val="20"/>
+                <w:lang w:eastAsia="ja-JP"/>
+              </w:rPr>
+            </w:pPr>
+            <w:r>
+              <w:rPr>
+                <w:rFonts w:ascii="Calibri" w:eastAsia="Times New Roman" w:hAnsi="Calibri" w:cs="Calibri"/>
+                <w:color w:val="000000"/>
+                <w:sz w:val="20"/>
+                <w:szCs w:val="20"/>
+                <w:lang w:eastAsia="ja-JP"/>
+              </w:rPr>
+              <w:t>Entropy</w:t>
             </w:r>
           </w:p>
         </w:tc>
       </w:tr>
       <w:tr>
         <w:trPr>
-          <w:trHeight w:val="243"/>
+          <w:trHeight w:val="247"/>
         </w:trPr>
         <w:tc>
           <w:tcPr>
-            <w:tcW w:w="2424" w:type="dxa"/>
+            <w:tcW w:w="2816" w:type="dxa"/>
             <w:tcBorders>
               <w:top w:val="nil"/>
               <w:left w:val="single" w:sz="4" w:space="0" w:color="auto"/>
@@ -10325,8 +10700,8 @@
                 <w:b/>
                 <w:bCs/>
                 <w:color w:val="000000"/>
-                <w:sz w:val="18"/>
-                <w:szCs w:val="18"/>
+                <w:sz w:val="20"/>
+                <w:szCs w:val="20"/>
                 <w:lang w:eastAsia="ja-JP"/>
               </w:rPr>
             </w:pPr>
@@ -10336,8 +10711,8 @@
                 <w:b/>
                 <w:bCs/>
                 <w:color w:val="000000"/>
-                <w:sz w:val="18"/>
-                <w:szCs w:val="18"/>
+                <w:sz w:val="20"/>
+                <w:szCs w:val="20"/>
                 <w:lang w:eastAsia="ja-JP"/>
               </w:rPr>
               <w:t>Step E</w:t>
@@ -10346,7 +10721,7 @@
         </w:tc>
         <w:tc>
           <w:tcPr>
-            <w:tcW w:w="2079" w:type="dxa"/>
+            <w:tcW w:w="1983" w:type="dxa"/>
             <w:tcBorders>
               <w:top w:val="nil"/>
               <w:left w:val="nil"/>
@@ -10364,17 +10739,17 @@
               <w:rPr>
                 <w:rFonts w:ascii="Calibri" w:eastAsia="Times New Roman" w:hAnsi="Calibri" w:cs="Calibri"/>
                 <w:color w:val="000000"/>
-                <w:sz w:val="18"/>
-                <w:szCs w:val="18"/>
-                <w:lang w:eastAsia="ja-JP"/>
-              </w:rPr>
-            </w:pPr>
-            <w:r>
-              <w:rPr>
-                <w:rFonts w:ascii="Calibri" w:eastAsia="Times New Roman" w:hAnsi="Calibri" w:cs="Calibri"/>
-                <w:color w:val="000000"/>
-                <w:sz w:val="18"/>
-                <w:szCs w:val="18"/>
+                <w:sz w:val="20"/>
+                <w:szCs w:val="20"/>
+                <w:lang w:eastAsia="ja-JP"/>
+              </w:rPr>
+            </w:pPr>
+            <w:r>
+              <w:rPr>
+                <w:rFonts w:ascii="Calibri" w:eastAsia="Times New Roman" w:hAnsi="Calibri" w:cs="Calibri"/>
+                <w:color w:val="000000"/>
+                <w:sz w:val="20"/>
+                <w:szCs w:val="20"/>
                 <w:lang w:eastAsia="ja-JP"/>
               </w:rPr>
               <w:t>-9.68E+02</w:t>
@@ -10383,7 +10758,7 @@
         </w:tc>
         <w:tc>
           <w:tcPr>
-            <w:tcW w:w="1544" w:type="dxa"/>
+            <w:tcW w:w="1646" w:type="dxa"/>
             <w:tcBorders>
               <w:top w:val="nil"/>
               <w:left w:val="nil"/>
@@ -10401,26 +10776,26 @@
               <w:rPr>
                 <w:rFonts w:ascii="Calibri" w:eastAsia="Times New Roman" w:hAnsi="Calibri" w:cs="Calibri"/>
                 <w:color w:val="000000"/>
-                <w:sz w:val="18"/>
-                <w:szCs w:val="18"/>
-                <w:lang w:eastAsia="ja-JP"/>
-              </w:rPr>
-            </w:pPr>
-            <w:r>
-              <w:rPr>
-                <w:rFonts w:ascii="Calibri" w:eastAsia="Times New Roman" w:hAnsi="Calibri" w:cs="Calibri"/>
-                <w:color w:val="000000"/>
-                <w:sz w:val="18"/>
-                <w:szCs w:val="18"/>
-                <w:lang w:eastAsia="ja-JP"/>
-              </w:rPr>
-              <w:t>-2.18E-03</w:t>
-            </w:r>
-          </w:p>
-        </w:tc>
-        <w:tc>
-          <w:tcPr>
-            <w:tcW w:w="1600" w:type="dxa"/>
+                <w:sz w:val="20"/>
+                <w:szCs w:val="20"/>
+                <w:lang w:eastAsia="ja-JP"/>
+              </w:rPr>
+            </w:pPr>
+            <w:r>
+              <w:rPr>
+                <w:rFonts w:ascii="Calibri" w:eastAsia="Times New Roman" w:hAnsi="Calibri" w:cs="Calibri"/>
+                <w:color w:val="000000"/>
+                <w:sz w:val="20"/>
+                <w:szCs w:val="20"/>
+                <w:lang w:eastAsia="ja-JP"/>
+              </w:rPr>
+              <w:t>-2.18E+03</w:t>
+            </w:r>
+          </w:p>
+        </w:tc>
+        <w:tc>
+          <w:tcPr>
+            <w:tcW w:w="1705" w:type="dxa"/>
             <w:tcBorders>
               <w:top w:val="nil"/>
               <w:left w:val="nil"/>
@@ -10438,26 +10813,26 @@
               <w:rPr>
                 <w:rFonts w:ascii="Calibri" w:eastAsia="Times New Roman" w:hAnsi="Calibri" w:cs="Calibri"/>
                 <w:color w:val="000000"/>
-                <w:sz w:val="18"/>
-                <w:szCs w:val="18"/>
-                <w:lang w:eastAsia="ja-JP"/>
-              </w:rPr>
-            </w:pPr>
-            <w:r>
-              <w:rPr>
-                <w:rFonts w:ascii="Calibri" w:eastAsia="Times New Roman" w:hAnsi="Calibri" w:cs="Calibri"/>
-                <w:color w:val="000000"/>
-                <w:sz w:val="18"/>
-                <w:szCs w:val="18"/>
-                <w:lang w:eastAsia="ja-JP"/>
-              </w:rPr>
-              <w:t>9.68E+02</w:t>
-            </w:r>
-          </w:p>
-        </w:tc>
-        <w:tc>
-          <w:tcPr>
-            <w:tcW w:w="1562" w:type="dxa"/>
+                <w:sz w:val="20"/>
+                <w:szCs w:val="20"/>
+                <w:lang w:eastAsia="ja-JP"/>
+              </w:rPr>
+            </w:pPr>
+            <w:r>
+              <w:rPr>
+                <w:rFonts w:ascii="Calibri" w:eastAsia="Times New Roman" w:hAnsi="Calibri" w:cs="Calibri"/>
+                <w:color w:val="000000"/>
+                <w:sz w:val="20"/>
+                <w:szCs w:val="20"/>
+                <w:lang w:eastAsia="ja-JP"/>
+              </w:rPr>
+              <w:t>-1.22E+03</w:t>
+            </w:r>
+          </w:p>
+        </w:tc>
+        <w:tc>
+          <w:tcPr>
+            <w:tcW w:w="1666" w:type="dxa"/>
             <w:tcBorders>
               <w:top w:val="nil"/>
               <w:left w:val="nil"/>
@@ -10475,17 +10850,17 @@
               <w:rPr>
                 <w:rFonts w:ascii="Calibri" w:eastAsia="Times New Roman" w:hAnsi="Calibri" w:cs="Calibri"/>
                 <w:color w:val="000000"/>
-                <w:sz w:val="18"/>
-                <w:szCs w:val="18"/>
-                <w:lang w:eastAsia="ja-JP"/>
-              </w:rPr>
-            </w:pPr>
-            <w:r>
-              <w:rPr>
-                <w:rFonts w:ascii="Calibri" w:eastAsia="Times New Roman" w:hAnsi="Calibri" w:cs="Calibri"/>
-                <w:color w:val="000000"/>
-                <w:sz w:val="18"/>
-                <w:szCs w:val="18"/>
+                <w:sz w:val="20"/>
+                <w:szCs w:val="20"/>
+                <w:lang w:eastAsia="ja-JP"/>
+              </w:rPr>
+            </w:pPr>
+            <w:r>
+              <w:rPr>
+                <w:rFonts w:ascii="Calibri" w:eastAsia="Times New Roman" w:hAnsi="Calibri" w:cs="Calibri"/>
+                <w:color w:val="000000"/>
+                <w:sz w:val="20"/>
+                <w:szCs w:val="20"/>
                 <w:lang w:eastAsia="ja-JP"/>
               </w:rPr>
               <w:t>Enthalpy</w:t>
@@ -10495,11 +10870,11 @@
       </w:tr>
       <w:tr>
         <w:trPr>
-          <w:trHeight w:val="243"/>
+          <w:trHeight w:val="247"/>
         </w:trPr>
         <w:tc>
           <w:tcPr>
-            <w:tcW w:w="2424" w:type="dxa"/>
+            <w:tcW w:w="2816" w:type="dxa"/>
             <w:tcBorders>
               <w:top w:val="nil"/>
               <w:left w:val="single" w:sz="4" w:space="0" w:color="auto"/>
@@ -10519,8 +10894,8 @@
                 <w:b/>
                 <w:bCs/>
                 <w:color w:val="000000"/>
-                <w:sz w:val="18"/>
-                <w:szCs w:val="18"/>
+                <w:sz w:val="20"/>
+                <w:szCs w:val="20"/>
                 <w:lang w:eastAsia="ja-JP"/>
               </w:rPr>
             </w:pPr>
@@ -10530,8 +10905,8 @@
                 <w:b/>
                 <w:bCs/>
                 <w:color w:val="000000"/>
-                <w:sz w:val="18"/>
-                <w:szCs w:val="18"/>
+                <w:sz w:val="20"/>
+                <w:szCs w:val="20"/>
                 <w:lang w:eastAsia="ja-JP"/>
               </w:rPr>
               <w:t>Step F</w:t>
@@ -10540,7 +10915,7 @@
         </w:tc>
         <w:tc>
           <w:tcPr>
-            <w:tcW w:w="2079" w:type="dxa"/>
+            <w:tcW w:w="1983" w:type="dxa"/>
             <w:tcBorders>
               <w:top w:val="nil"/>
               <w:left w:val="nil"/>
@@ -10558,17 +10933,17 @@
               <w:rPr>
                 <w:rFonts w:ascii="Calibri" w:eastAsia="Times New Roman" w:hAnsi="Calibri" w:cs="Calibri"/>
                 <w:color w:val="000000"/>
-                <w:sz w:val="18"/>
-                <w:szCs w:val="18"/>
-                <w:lang w:eastAsia="ja-JP"/>
-              </w:rPr>
-            </w:pPr>
-            <w:r>
-              <w:rPr>
-                <w:rFonts w:ascii="Calibri" w:eastAsia="Times New Roman" w:hAnsi="Calibri" w:cs="Calibri"/>
-                <w:color w:val="000000"/>
-                <w:sz w:val="18"/>
-                <w:szCs w:val="18"/>
+                <w:sz w:val="20"/>
+                <w:szCs w:val="20"/>
+                <w:lang w:eastAsia="ja-JP"/>
+              </w:rPr>
+            </w:pPr>
+            <w:r>
+              <w:rPr>
+                <w:rFonts w:ascii="Calibri" w:eastAsia="Times New Roman" w:hAnsi="Calibri" w:cs="Calibri"/>
+                <w:color w:val="000000"/>
+                <w:sz w:val="20"/>
+                <w:szCs w:val="20"/>
                 <w:lang w:eastAsia="ja-JP"/>
               </w:rPr>
               <w:t>1.16E+04</w:t>
@@ -10577,7 +10952,7 @@
         </w:tc>
         <w:tc>
           <w:tcPr>
-            <w:tcW w:w="1544" w:type="dxa"/>
+            <w:tcW w:w="1646" w:type="dxa"/>
             <w:tcBorders>
               <w:top w:val="nil"/>
               <w:left w:val="nil"/>
@@ -10595,26 +10970,26 @@
               <w:rPr>
                 <w:rFonts w:ascii="Calibri" w:eastAsia="Times New Roman" w:hAnsi="Calibri" w:cs="Calibri"/>
                 <w:color w:val="000000"/>
-                <w:sz w:val="18"/>
-                <w:szCs w:val="18"/>
-                <w:lang w:eastAsia="ja-JP"/>
-              </w:rPr>
-            </w:pPr>
-            <w:r>
-              <w:rPr>
-                <w:rFonts w:ascii="Calibri" w:eastAsia="Times New Roman" w:hAnsi="Calibri" w:cs="Calibri"/>
-                <w:color w:val="000000"/>
-                <w:sz w:val="18"/>
-                <w:szCs w:val="18"/>
-                <w:lang w:eastAsia="ja-JP"/>
-              </w:rPr>
-              <w:t>6.56E-02</w:t>
-            </w:r>
-          </w:p>
-        </w:tc>
-        <w:tc>
-          <w:tcPr>
-            <w:tcW w:w="1600" w:type="dxa"/>
+                <w:sz w:val="20"/>
+                <w:szCs w:val="20"/>
+                <w:lang w:eastAsia="ja-JP"/>
+              </w:rPr>
+            </w:pPr>
+            <w:r>
+              <w:rPr>
+                <w:rFonts w:ascii="Calibri" w:eastAsia="Times New Roman" w:hAnsi="Calibri" w:cs="Calibri"/>
+                <w:color w:val="000000"/>
+                <w:sz w:val="20"/>
+                <w:szCs w:val="20"/>
+                <w:lang w:eastAsia="ja-JP"/>
+              </w:rPr>
+              <w:t>6.56E+04</w:t>
+            </w:r>
+          </w:p>
+        </w:tc>
+        <w:tc>
+          <w:tcPr>
+            <w:tcW w:w="1705" w:type="dxa"/>
             <w:tcBorders>
               <w:top w:val="nil"/>
               <w:left w:val="nil"/>
@@ -10632,26 +11007,26 @@
               <w:rPr>
                 <w:rFonts w:ascii="Calibri" w:eastAsia="Times New Roman" w:hAnsi="Calibri" w:cs="Calibri"/>
                 <w:color w:val="000000"/>
-                <w:sz w:val="18"/>
-                <w:szCs w:val="18"/>
-                <w:lang w:eastAsia="ja-JP"/>
-              </w:rPr>
-            </w:pPr>
-            <w:r>
-              <w:rPr>
-                <w:rFonts w:ascii="Calibri" w:eastAsia="Times New Roman" w:hAnsi="Calibri" w:cs="Calibri"/>
-                <w:color w:val="000000"/>
-                <w:sz w:val="18"/>
-                <w:szCs w:val="18"/>
-                <w:lang w:eastAsia="ja-JP"/>
-              </w:rPr>
-              <w:t>-1.16E+04</w:t>
-            </w:r>
-          </w:p>
-        </w:tc>
-        <w:tc>
-          <w:tcPr>
-            <w:tcW w:w="1562" w:type="dxa"/>
+                <w:sz w:val="20"/>
+                <w:szCs w:val="20"/>
+                <w:lang w:eastAsia="ja-JP"/>
+              </w:rPr>
+            </w:pPr>
+            <w:r>
+              <w:rPr>
+                <w:rFonts w:ascii="Calibri" w:eastAsia="Times New Roman" w:hAnsi="Calibri" w:cs="Calibri"/>
+                <w:color w:val="000000"/>
+                <w:sz w:val="20"/>
+                <w:szCs w:val="20"/>
+                <w:lang w:eastAsia="ja-JP"/>
+              </w:rPr>
+              <w:t>5.41E+04</w:t>
+            </w:r>
+          </w:p>
+        </w:tc>
+        <w:tc>
+          <w:tcPr>
+            <w:tcW w:w="1666" w:type="dxa"/>
             <w:tcBorders>
               <w:top w:val="nil"/>
               <w:left w:val="nil"/>
@@ -10669,17 +11044,17 @@
               <w:rPr>
                 <w:rFonts w:ascii="Calibri" w:eastAsia="Times New Roman" w:hAnsi="Calibri" w:cs="Calibri"/>
                 <w:color w:val="000000"/>
-                <w:sz w:val="18"/>
-                <w:szCs w:val="18"/>
-                <w:lang w:eastAsia="ja-JP"/>
-              </w:rPr>
-            </w:pPr>
-            <w:r>
-              <w:rPr>
-                <w:rFonts w:ascii="Calibri" w:eastAsia="Times New Roman" w:hAnsi="Calibri" w:cs="Calibri"/>
-                <w:color w:val="000000"/>
-                <w:sz w:val="18"/>
-                <w:szCs w:val="18"/>
+                <w:sz w:val="20"/>
+                <w:szCs w:val="20"/>
+                <w:lang w:eastAsia="ja-JP"/>
+              </w:rPr>
+            </w:pPr>
+            <w:r>
+              <w:rPr>
+                <w:rFonts w:ascii="Calibri" w:eastAsia="Times New Roman" w:hAnsi="Calibri" w:cs="Calibri"/>
+                <w:color w:val="000000"/>
+                <w:sz w:val="20"/>
+                <w:szCs w:val="20"/>
                 <w:lang w:eastAsia="ja-JP"/>
               </w:rPr>
               <w:t>Entropy</w:t>
@@ -10689,11 +11064,11 @@
       </w:tr>
       <w:tr>
         <w:trPr>
-          <w:trHeight w:val="243"/>
+          <w:trHeight w:val="247"/>
         </w:trPr>
         <w:tc>
           <w:tcPr>
-            <w:tcW w:w="2424" w:type="dxa"/>
+            <w:tcW w:w="2816" w:type="dxa"/>
             <w:tcBorders>
               <w:top w:val="nil"/>
               <w:left w:val="single" w:sz="4" w:space="0" w:color="auto"/>
@@ -10713,8 +11088,8 @@
                 <w:b/>
                 <w:bCs/>
                 <w:color w:val="000000"/>
-                <w:sz w:val="18"/>
-                <w:szCs w:val="18"/>
+                <w:sz w:val="20"/>
+                <w:szCs w:val="20"/>
                 <w:lang w:eastAsia="ja-JP"/>
               </w:rPr>
             </w:pPr>
@@ -10724,17 +11099,31 @@
                 <w:b/>
                 <w:bCs/>
                 <w:color w:val="000000"/>
-                <w:sz w:val="18"/>
-                <w:szCs w:val="18"/>
-                <w:lang w:eastAsia="ja-JP"/>
-              </w:rPr>
-              <w:t>Overall Rxn</w:t>
-            </w:r>
-          </w:p>
-        </w:tc>
-        <w:tc>
-          <w:tcPr>
-            <w:tcW w:w="2079" w:type="dxa"/>
+                <w:sz w:val="20"/>
+                <w:szCs w:val="20"/>
+                <w:lang w:eastAsia="ja-JP"/>
+              </w:rPr>
+              <w:t xml:space="preserve">Overall </w:t>
+            </w:r>
+            <w:proofErr w:type="spellStart"/>
+            <w:r>
+              <w:rPr>
+                <w:rFonts w:ascii="Calibri" w:eastAsia="Times New Roman" w:hAnsi="Calibri" w:cs="Calibri"/>
+                <w:b/>
+                <w:bCs/>
+                <w:color w:val="000000"/>
+                <w:sz w:val="20"/>
+                <w:szCs w:val="20"/>
+                <w:lang w:eastAsia="ja-JP"/>
+              </w:rPr>
+              <w:t>Rxn</w:t>
+            </w:r>
+            <w:proofErr w:type="spellEnd"/>
+          </w:p>
+        </w:tc>
+        <w:tc>
+          <w:tcPr>
+            <w:tcW w:w="1983" w:type="dxa"/>
             <w:tcBorders>
               <w:top w:val="nil"/>
               <w:left w:val="nil"/>
@@ -10752,17 +11141,17 @@
               <w:rPr>
                 <w:rFonts w:ascii="Calibri" w:eastAsia="Times New Roman" w:hAnsi="Calibri" w:cs="Calibri"/>
                 <w:color w:val="000000"/>
-                <w:sz w:val="18"/>
-                <w:szCs w:val="18"/>
-                <w:lang w:eastAsia="ja-JP"/>
-              </w:rPr>
-            </w:pPr>
-            <w:r>
-              <w:rPr>
-                <w:rFonts w:ascii="Calibri" w:eastAsia="Times New Roman" w:hAnsi="Calibri" w:cs="Calibri"/>
-                <w:color w:val="000000"/>
-                <w:sz w:val="18"/>
-                <w:szCs w:val="18"/>
+                <w:sz w:val="20"/>
+                <w:szCs w:val="20"/>
+                <w:lang w:eastAsia="ja-JP"/>
+              </w:rPr>
+            </w:pPr>
+            <w:r>
+              <w:rPr>
+                <w:rFonts w:ascii="Calibri" w:eastAsia="Times New Roman" w:hAnsi="Calibri" w:cs="Calibri"/>
+                <w:color w:val="000000"/>
+                <w:sz w:val="20"/>
+                <w:szCs w:val="20"/>
                 <w:lang w:eastAsia="ja-JP"/>
               </w:rPr>
               <w:t>1.06E+04</w:t>
@@ -10771,7 +11160,7 @@
         </w:tc>
         <w:tc>
           <w:tcPr>
-            <w:tcW w:w="1544" w:type="dxa"/>
+            <w:tcW w:w="1646" w:type="dxa"/>
             <w:tcBorders>
               <w:top w:val="nil"/>
               <w:left w:val="nil"/>
@@ -10789,26 +11178,26 @@
               <w:rPr>
                 <w:rFonts w:ascii="Calibri" w:eastAsia="Times New Roman" w:hAnsi="Calibri" w:cs="Calibri"/>
                 <w:color w:val="000000"/>
-                <w:sz w:val="18"/>
-                <w:szCs w:val="18"/>
-                <w:lang w:eastAsia="ja-JP"/>
-              </w:rPr>
-            </w:pPr>
-            <w:r>
-              <w:rPr>
-                <w:rFonts w:ascii="Calibri" w:eastAsia="Times New Roman" w:hAnsi="Calibri" w:cs="Calibri"/>
-                <w:color w:val="000000"/>
-                <w:sz w:val="18"/>
-                <w:szCs w:val="18"/>
-                <w:lang w:eastAsia="ja-JP"/>
-              </w:rPr>
-              <w:t>6.34E-03</w:t>
-            </w:r>
-          </w:p>
-        </w:tc>
-        <w:tc>
-          <w:tcPr>
-            <w:tcW w:w="1600" w:type="dxa"/>
+                <w:sz w:val="20"/>
+                <w:szCs w:val="20"/>
+                <w:lang w:eastAsia="ja-JP"/>
+              </w:rPr>
+            </w:pPr>
+            <w:r>
+              <w:rPr>
+                <w:rFonts w:ascii="Calibri" w:eastAsia="Times New Roman" w:hAnsi="Calibri" w:cs="Calibri"/>
+                <w:color w:val="000000"/>
+                <w:sz w:val="20"/>
+                <w:szCs w:val="20"/>
+                <w:lang w:eastAsia="ja-JP"/>
+              </w:rPr>
+              <w:t>6.34E+05</w:t>
+            </w:r>
+          </w:p>
+        </w:tc>
+        <w:tc>
+          <w:tcPr>
+            <w:tcW w:w="1705" w:type="dxa"/>
             <w:tcBorders>
               <w:top w:val="nil"/>
               <w:left w:val="nil"/>
@@ -10826,26 +11215,26 @@
               <w:rPr>
                 <w:rFonts w:ascii="Calibri" w:eastAsia="Times New Roman" w:hAnsi="Calibri" w:cs="Calibri"/>
                 <w:color w:val="000000"/>
-                <w:sz w:val="18"/>
-                <w:szCs w:val="18"/>
-                <w:lang w:eastAsia="ja-JP"/>
-              </w:rPr>
-            </w:pPr>
-            <w:r>
-              <w:rPr>
-                <w:rFonts w:ascii="Calibri" w:eastAsia="Times New Roman" w:hAnsi="Calibri" w:cs="Calibri"/>
-                <w:color w:val="000000"/>
-                <w:sz w:val="18"/>
-                <w:szCs w:val="18"/>
-                <w:lang w:eastAsia="ja-JP"/>
-              </w:rPr>
-              <w:t>-1.06E+04</w:t>
-            </w:r>
-          </w:p>
-        </w:tc>
-        <w:tc>
-          <w:tcPr>
-            <w:tcW w:w="1562" w:type="dxa"/>
+                <w:sz w:val="20"/>
+                <w:szCs w:val="20"/>
+                <w:lang w:eastAsia="ja-JP"/>
+              </w:rPr>
+            </w:pPr>
+            <w:r>
+              <w:rPr>
+                <w:rFonts w:ascii="Calibri" w:eastAsia="Times New Roman" w:hAnsi="Calibri" w:cs="Calibri"/>
+                <w:color w:val="000000"/>
+                <w:sz w:val="20"/>
+                <w:szCs w:val="20"/>
+                <w:lang w:eastAsia="ja-JP"/>
+              </w:rPr>
+              <w:t>6.24E+05</w:t>
+            </w:r>
+          </w:p>
+        </w:tc>
+        <w:tc>
+          <w:tcPr>
+            <w:tcW w:w="1666" w:type="dxa"/>
             <w:tcBorders>
               <w:top w:val="nil"/>
               <w:left w:val="nil"/>
@@ -10863,17 +11252,17 @@
               <w:rPr>
                 <w:rFonts w:ascii="Calibri" w:eastAsia="Times New Roman" w:hAnsi="Calibri" w:cs="Calibri"/>
                 <w:color w:val="000000"/>
-                <w:sz w:val="18"/>
-                <w:szCs w:val="18"/>
-                <w:lang w:eastAsia="ja-JP"/>
-              </w:rPr>
-            </w:pPr>
-            <w:r>
-              <w:rPr>
-                <w:rFonts w:ascii="Calibri" w:eastAsia="Times New Roman" w:hAnsi="Calibri" w:cs="Calibri"/>
-                <w:color w:val="000000"/>
-                <w:sz w:val="18"/>
-                <w:szCs w:val="18"/>
+                <w:sz w:val="20"/>
+                <w:szCs w:val="20"/>
+                <w:lang w:eastAsia="ja-JP"/>
+              </w:rPr>
+            </w:pPr>
+            <w:r>
+              <w:rPr>
+                <w:rFonts w:ascii="Calibri" w:eastAsia="Times New Roman" w:hAnsi="Calibri" w:cs="Calibri"/>
+                <w:color w:val="000000"/>
+                <w:sz w:val="20"/>
+                <w:szCs w:val="20"/>
                 <w:lang w:eastAsia="ja-JP"/>
               </w:rPr>
               <w:t>Entropy</w:t>
@@ -10898,7 +11287,15 @@
           <w:sz w:val="22"/>
           <w:szCs w:val="22"/>
         </w:rPr>
-        <w:t xml:space="preserve">In </w:t>
+        <w:t>I</w:t>
+      </w:r>
+      <w:r>
+        <w:rPr>
+          <w:rFonts w:ascii="Times New Roman" w:hAnsi="Times New Roman" w:cs="Times New Roman"/>
+          <w:sz w:val="22"/>
+          <w:szCs w:val="22"/>
+        </w:rPr>
+        <w:t xml:space="preserve">n </w:t>
       </w:r>
       <w:r>
         <w:rPr>
@@ -11037,15 +11434,7 @@
           <w:sz w:val="22"/>
           <w:szCs w:val="22"/>
         </w:rPr>
-        <w:t xml:space="preserve"> </w:t>
-      </w:r>
-      <w:r>
-        <w:rPr>
-          <w:rFonts w:ascii="Times New Roman" w:hAnsi="Times New Roman" w:cs="Times New Roman"/>
-          <w:sz w:val="22"/>
-          <w:szCs w:val="22"/>
-        </w:rPr>
-        <w:t xml:space="preserve">since </w:t>
+        <w:t xml:space="preserve"> since </w:t>
       </w:r>
       <w:r>
         <w:rPr>
@@ -11077,15 +11466,7 @@
           <w:sz w:val="22"/>
           <w:szCs w:val="22"/>
         </w:rPr>
-        <w:t xml:space="preserve"> was found to be positive, pushing the Gibbs Free Energy to be more positive by both of the state functions</w:t>
-      </w:r>
-      <w:r>
-        <w:rPr>
-          <w:rFonts w:ascii="Times New Roman" w:hAnsi="Times New Roman" w:cs="Times New Roman"/>
-          <w:sz w:val="22"/>
-          <w:szCs w:val="22"/>
-        </w:rPr>
-        <w:t>,</w:t>
+        <w:t xml:space="preserve"> was found to be positive, pushing the Gibbs Free Energy to be more positive by both of the state functions,</w:t>
       </w:r>
       <w:r>
         <w:rPr>
@@ -11315,17 +11696,7 @@
           <w:sz w:val="22"/>
           <w:szCs w:val="22"/>
         </w:rPr>
-        <w:t xml:space="preserve"> hypothesis. However, Gaussian does not take into account real-world interactions of the water with the molecule since the simulation only runs in a gas phase that acts like water. This may be a reason why this particular step is nonspontaneous. </w:t>
-      </w:r>
-      <w:bookmarkStart w:id="0" w:name="_GoBack"/>
-      <w:bookmarkEnd w:id="0"/>
-      <w:r>
-        <w:rPr>
-          <w:rFonts w:ascii="Times New Roman" w:hAnsi="Times New Roman" w:cs="Times New Roman"/>
-          <w:sz w:val="22"/>
-          <w:szCs w:val="22"/>
-        </w:rPr>
-        <w:t>Lastly, i</w:t>
+        <w:t xml:space="preserve"> hypothesis. However, Gaussian does not take into account real-world interactions of the water with the molecule since the simulation only runs in a gas phase that acts like water. This may be a reason why this particular step is nonspontaneous. Lastly, i</w:t>
       </w:r>
       <w:r>
         <w:rPr>
@@ -11645,51 +12016,15 @@
           <w:sz w:val="22"/>
           <w:szCs w:val="22"/>
         </w:rPr>
-        <w:t xml:space="preserve">Figure </w:t>
-      </w:r>
-      <w:r>
-        <w:rPr>
-          <w:rFonts w:ascii="Times New Roman" w:hAnsi="Times New Roman" w:cs="Times New Roman"/>
-          <w:b/>
-          <w:bCs/>
-          <w:sz w:val="22"/>
-          <w:szCs w:val="22"/>
-        </w:rPr>
-        <w:t>7</w:t>
-      </w:r>
-      <w:r>
-        <w:rPr>
-          <w:rFonts w:ascii="Times New Roman" w:hAnsi="Times New Roman" w:cs="Times New Roman"/>
-          <w:b/>
-          <w:bCs/>
-          <w:sz w:val="22"/>
-          <w:szCs w:val="22"/>
-        </w:rPr>
-        <w:t xml:space="preserve">. </w:t>
-      </w:r>
-      <w:r>
-        <w:rPr>
-          <w:rFonts w:ascii="Times New Roman" w:hAnsi="Times New Roman" w:cs="Times New Roman"/>
-          <w:sz w:val="22"/>
-          <w:szCs w:val="22"/>
-        </w:rPr>
-        <w:t xml:space="preserve">Molecule </w:t>
-      </w:r>
-      <w:r>
-        <w:rPr>
-          <w:rFonts w:ascii="Times New Roman" w:hAnsi="Times New Roman" w:cs="Times New Roman"/>
-          <w:sz w:val="22"/>
-          <w:szCs w:val="22"/>
-        </w:rPr>
-        <w:t>2</w:t>
-      </w:r>
-      <w:r>
-        <w:rPr>
-          <w:rFonts w:ascii="Times New Roman" w:hAnsi="Times New Roman" w:cs="Times New Roman"/>
-          <w:sz w:val="22"/>
-          <w:szCs w:val="22"/>
-        </w:rPr>
-        <w:t xml:space="preserve"> </w:t>
+        <w:t xml:space="preserve">Figure 7. </w:t>
+      </w:r>
+      <w:r>
+        <w:rPr>
+          <w:rFonts w:ascii="Times New Roman" w:hAnsi="Times New Roman" w:cs="Times New Roman"/>
+          <w:sz w:val="22"/>
+          <w:szCs w:val="22"/>
+        </w:rPr>
+        <w:t xml:space="preserve">Molecule 2 </w:t>
       </w:r>
     </w:p>
     <w:p>
@@ -11808,43 +12143,15 @@
           <w:sz w:val="22"/>
           <w:szCs w:val="22"/>
         </w:rPr>
-        <w:t xml:space="preserve">Figure </w:t>
-      </w:r>
-      <w:r>
-        <w:rPr>
-          <w:rFonts w:ascii="Times New Roman" w:hAnsi="Times New Roman" w:cs="Times New Roman"/>
-          <w:b/>
-          <w:bCs/>
-          <w:sz w:val="22"/>
-          <w:szCs w:val="22"/>
-        </w:rPr>
-        <w:t>8</w:t>
-      </w:r>
-      <w:r>
-        <w:rPr>
-          <w:rFonts w:ascii="Times New Roman" w:hAnsi="Times New Roman" w:cs="Times New Roman"/>
-          <w:b/>
-          <w:bCs/>
-          <w:sz w:val="22"/>
-          <w:szCs w:val="22"/>
-        </w:rPr>
-        <w:t xml:space="preserve">. </w:t>
-      </w:r>
-      <w:r>
-        <w:rPr>
-          <w:rFonts w:ascii="Times New Roman" w:hAnsi="Times New Roman" w:cs="Times New Roman"/>
-          <w:sz w:val="22"/>
-          <w:szCs w:val="22"/>
-        </w:rPr>
-        <w:t xml:space="preserve">Molecule </w:t>
-      </w:r>
-      <w:r>
-        <w:rPr>
-          <w:rFonts w:ascii="Times New Roman" w:hAnsi="Times New Roman" w:cs="Times New Roman"/>
-          <w:sz w:val="22"/>
-          <w:szCs w:val="22"/>
-        </w:rPr>
-        <w:t>3</w:t>
+        <w:t xml:space="preserve">Figure 8. </w:t>
+      </w:r>
+      <w:r>
+        <w:rPr>
+          <w:rFonts w:ascii="Times New Roman" w:hAnsi="Times New Roman" w:cs="Times New Roman"/>
+          <w:sz w:val="22"/>
+          <w:szCs w:val="22"/>
+        </w:rPr>
+        <w:t>Molecule 3</w:t>
       </w:r>
     </w:p>
     <w:p>
@@ -11947,43 +12254,15 @@
           <w:sz w:val="22"/>
           <w:szCs w:val="22"/>
         </w:rPr>
-        <w:t xml:space="preserve">Figure </w:t>
-      </w:r>
-      <w:r>
-        <w:rPr>
-          <w:rFonts w:ascii="Times New Roman" w:hAnsi="Times New Roman" w:cs="Times New Roman"/>
-          <w:b/>
-          <w:bCs/>
-          <w:sz w:val="22"/>
-          <w:szCs w:val="22"/>
-        </w:rPr>
-        <w:t>9</w:t>
-      </w:r>
-      <w:r>
-        <w:rPr>
-          <w:rFonts w:ascii="Times New Roman" w:hAnsi="Times New Roman" w:cs="Times New Roman"/>
-          <w:b/>
-          <w:bCs/>
-          <w:sz w:val="22"/>
-          <w:szCs w:val="22"/>
-        </w:rPr>
-        <w:t xml:space="preserve">. </w:t>
-      </w:r>
-      <w:r>
-        <w:rPr>
-          <w:rFonts w:ascii="Times New Roman" w:hAnsi="Times New Roman" w:cs="Times New Roman"/>
-          <w:sz w:val="22"/>
-          <w:szCs w:val="22"/>
-        </w:rPr>
-        <w:t xml:space="preserve">Molecule </w:t>
-      </w:r>
-      <w:r>
-        <w:rPr>
-          <w:rFonts w:ascii="Times New Roman" w:hAnsi="Times New Roman" w:cs="Times New Roman"/>
-          <w:sz w:val="22"/>
-          <w:szCs w:val="22"/>
-        </w:rPr>
-        <w:t>4</w:t>
+        <w:t xml:space="preserve">Figure 9. </w:t>
+      </w:r>
+      <w:r>
+        <w:rPr>
+          <w:rFonts w:ascii="Times New Roman" w:hAnsi="Times New Roman" w:cs="Times New Roman"/>
+          <w:sz w:val="22"/>
+          <w:szCs w:val="22"/>
+        </w:rPr>
+        <w:t>Molecule 4</w:t>
       </w:r>
     </w:p>
     <w:p>
@@ -12089,7 +12368,15 @@
           <w:sz w:val="22"/>
           <w:szCs w:val="22"/>
         </w:rPr>
-        <w:t xml:space="preserve">Figure </w:t>
+        <w:t xml:space="preserve">Figure 10. </w:t>
+      </w:r>
+      <w:r>
+        <w:rPr>
+          <w:rFonts w:ascii="Times New Roman" w:hAnsi="Times New Roman" w:cs="Times New Roman"/>
+          <w:sz w:val="22"/>
+          <w:szCs w:val="22"/>
+        </w:rPr>
+        <w:t>Water</w:t>
       </w:r>
       <w:r>
         <w:rPr>
@@ -12099,34 +12386,6 @@
           <w:sz w:val="22"/>
           <w:szCs w:val="22"/>
         </w:rPr>
-        <w:t>10</w:t>
-      </w:r>
-      <w:r>
-        <w:rPr>
-          <w:rFonts w:ascii="Times New Roman" w:hAnsi="Times New Roman" w:cs="Times New Roman"/>
-          <w:b/>
-          <w:bCs/>
-          <w:sz w:val="22"/>
-          <w:szCs w:val="22"/>
-        </w:rPr>
-        <w:t xml:space="preserve">. </w:t>
-      </w:r>
-      <w:r>
-        <w:rPr>
-          <w:rFonts w:ascii="Times New Roman" w:hAnsi="Times New Roman" w:cs="Times New Roman"/>
-          <w:sz w:val="22"/>
-          <w:szCs w:val="22"/>
-        </w:rPr>
-        <w:t>Water</w:t>
-      </w:r>
-      <w:r>
-        <w:rPr>
-          <w:rFonts w:ascii="Times New Roman" w:hAnsi="Times New Roman" w:cs="Times New Roman"/>
-          <w:b/>
-          <w:bCs/>
-          <w:sz w:val="22"/>
-          <w:szCs w:val="22"/>
-        </w:rPr>
         <w:t xml:space="preserve"> </w:t>
       </w:r>
       <w:r>
@@ -12135,15 +12394,7 @@
           <w:sz w:val="22"/>
           <w:szCs w:val="22"/>
         </w:rPr>
-        <w:t>Molecul</w:t>
-      </w:r>
-      <w:r>
-        <w:rPr>
-          <w:rFonts w:ascii="Times New Roman" w:hAnsi="Times New Roman" w:cs="Times New Roman"/>
-          <w:sz w:val="22"/>
-          <w:szCs w:val="22"/>
-        </w:rPr>
-        <w:t>e</w:t>
+        <w:t>Molecule</w:t>
       </w:r>
     </w:p>
     <w:p>
@@ -12247,27 +12498,7 @@
           <w:sz w:val="22"/>
           <w:szCs w:val="22"/>
         </w:rPr>
-        <w:t>Figure 1</w:t>
-      </w:r>
-      <w:r>
-        <w:rPr>
-          <w:rFonts w:ascii="Times New Roman" w:hAnsi="Times New Roman" w:cs="Times New Roman"/>
-          <w:b/>
-          <w:bCs/>
-          <w:sz w:val="22"/>
-          <w:szCs w:val="22"/>
-        </w:rPr>
-        <w:t>1</w:t>
-      </w:r>
-      <w:r>
-        <w:rPr>
-          <w:rFonts w:ascii="Times New Roman" w:hAnsi="Times New Roman" w:cs="Times New Roman"/>
-          <w:b/>
-          <w:bCs/>
-          <w:sz w:val="22"/>
-          <w:szCs w:val="22"/>
-        </w:rPr>
-        <w:t xml:space="preserve">. </w:t>
+        <w:t xml:space="preserve">Figure 11. </w:t>
       </w:r>
       <w:r>
         <w:rPr>
@@ -12373,6 +12604,7 @@
           <w:szCs w:val="22"/>
         </w:rPr>
       </w:pPr>
+      <w:proofErr w:type="spellStart"/>
       <w:r>
         <w:rPr>
           <w:rFonts w:ascii="Times New Roman" w:hAnsi="Times New Roman" w:cs="Times New Roman"/>
@@ -12381,7 +12613,18 @@
           <w:szCs w:val="22"/>
           <w:shd w:val="clear" w:color="auto" w:fill="FFFFFF"/>
         </w:rPr>
-        <w:t xml:space="preserve">Libretexts. E1 Reactions. </w:t>
+        <w:t>Libretexts</w:t>
+      </w:r>
+      <w:proofErr w:type="spellEnd"/>
+      <w:r>
+        <w:rPr>
+          <w:rFonts w:ascii="Times New Roman" w:hAnsi="Times New Roman" w:cs="Times New Roman"/>
+          <w:color w:val="333333"/>
+          <w:sz w:val="22"/>
+          <w:szCs w:val="22"/>
+          <w:shd w:val="clear" w:color="auto" w:fill="FFFFFF"/>
+        </w:rPr>
+        <w:t xml:space="preserve">. E1 Reactions. </w:t>
       </w:r>
       <w:r>
         <w:rPr>
@@ -12403,27 +12646,7 @@
           <w:szCs w:val="22"/>
           <w:shd w:val="clear" w:color="auto" w:fill="FFFFFF"/>
         </w:rPr>
-        <w:t xml:space="preserve"> (accessed Nov 1</w:t>
-      </w:r>
-      <w:r>
-        <w:rPr>
-          <w:rFonts w:ascii="Times New Roman" w:hAnsi="Times New Roman" w:cs="Times New Roman"/>
-          <w:color w:val="333333"/>
-          <w:sz w:val="22"/>
-          <w:szCs w:val="22"/>
-          <w:shd w:val="clear" w:color="auto" w:fill="FFFFFF"/>
-        </w:rPr>
-        <w:t>3</w:t>
-      </w:r>
-      <w:r>
-        <w:rPr>
-          <w:rFonts w:ascii="Times New Roman" w:hAnsi="Times New Roman" w:cs="Times New Roman"/>
-          <w:color w:val="333333"/>
-          <w:sz w:val="22"/>
-          <w:szCs w:val="22"/>
-          <w:shd w:val="clear" w:color="auto" w:fill="FFFFFF"/>
-        </w:rPr>
-        <w:t>, 2019).</w:t>
+        <w:t xml:space="preserve"> (accessed Nov 13, 2019).</w:t>
       </w:r>
     </w:p>
     <w:p>
@@ -12441,13 +12664,23 @@
           <w:szCs w:val="22"/>
         </w:rPr>
       </w:pPr>
-      <w:r>
-        <w:rPr>
-          <w:rFonts w:ascii="Times New Roman" w:hAnsi="Times New Roman" w:cs="Times New Roman"/>
-          <w:sz w:val="22"/>
-          <w:szCs w:val="22"/>
-        </w:rPr>
-        <w:t xml:space="preserve">Libretexts. E2 Reactions. </w:t>
+      <w:proofErr w:type="spellStart"/>
+      <w:r>
+        <w:rPr>
+          <w:rFonts w:ascii="Times New Roman" w:hAnsi="Times New Roman" w:cs="Times New Roman"/>
+          <w:sz w:val="22"/>
+          <w:szCs w:val="22"/>
+        </w:rPr>
+        <w:t>Libretexts</w:t>
+      </w:r>
+      <w:proofErr w:type="spellEnd"/>
+      <w:r>
+        <w:rPr>
+          <w:rFonts w:ascii="Times New Roman" w:hAnsi="Times New Roman" w:cs="Times New Roman"/>
+          <w:sz w:val="22"/>
+          <w:szCs w:val="22"/>
+        </w:rPr>
+        <w:t xml:space="preserve">. E2 Reactions. </w:t>
       </w:r>
       <w:r>
         <w:rPr>
@@ -12465,23 +12698,7 @@
           <w:sz w:val="22"/>
           <w:szCs w:val="22"/>
         </w:rPr>
-        <w:t xml:space="preserve"> (accessed Nov 1</w:t>
-      </w:r>
-      <w:r>
-        <w:rPr>
-          <w:rFonts w:ascii="Times New Roman" w:hAnsi="Times New Roman" w:cs="Times New Roman"/>
-          <w:sz w:val="22"/>
-          <w:szCs w:val="22"/>
-        </w:rPr>
-        <w:t>3</w:t>
-      </w:r>
-      <w:r>
-        <w:rPr>
-          <w:rFonts w:ascii="Times New Roman" w:hAnsi="Times New Roman" w:cs="Times New Roman"/>
-          <w:sz w:val="22"/>
-          <w:szCs w:val="22"/>
-        </w:rPr>
-        <w:t>, 2019).</w:t>
+        <w:t xml:space="preserve"> (accessed Nov 13, 2019).</w:t>
       </w:r>
     </w:p>
     <w:p>
@@ -12499,13 +12716,23 @@
           <w:szCs w:val="22"/>
         </w:rPr>
       </w:pPr>
-      <w:r>
-        <w:rPr>
-          <w:rFonts w:ascii="Times New Roman" w:hAnsi="Times New Roman" w:cs="Times New Roman"/>
-          <w:sz w:val="22"/>
-          <w:szCs w:val="22"/>
-        </w:rPr>
-        <w:t xml:space="preserve">GaussView. </w:t>
+      <w:proofErr w:type="spellStart"/>
+      <w:r>
+        <w:rPr>
+          <w:rFonts w:ascii="Times New Roman" w:hAnsi="Times New Roman" w:cs="Times New Roman"/>
+          <w:sz w:val="22"/>
+          <w:szCs w:val="22"/>
+        </w:rPr>
+        <w:t>GaussView</w:t>
+      </w:r>
+      <w:proofErr w:type="spellEnd"/>
+      <w:r>
+        <w:rPr>
+          <w:rFonts w:ascii="Times New Roman" w:hAnsi="Times New Roman" w:cs="Times New Roman"/>
+          <w:sz w:val="22"/>
+          <w:szCs w:val="22"/>
+        </w:rPr>
+        <w:t xml:space="preserve">. </w:t>
       </w:r>
       <w:r>
         <w:rPr>
@@ -12563,7 +12790,43 @@
           <w:sz w:val="22"/>
           <w:szCs w:val="22"/>
         </w:rPr>
-        <w:t xml:space="preserve">Kent, P. 2.3 Hartree Fock theory. </w:t>
+        <w:t xml:space="preserve">Kent, P. 2.3 </w:t>
+      </w:r>
+      <w:proofErr w:type="spellStart"/>
+      <w:r>
+        <w:rPr>
+          <w:rFonts w:ascii="Times New Roman" w:hAnsi="Times New Roman" w:cs="Times New Roman"/>
+          <w:sz w:val="22"/>
+          <w:szCs w:val="22"/>
+        </w:rPr>
+        <w:t>Hartree</w:t>
+      </w:r>
+      <w:proofErr w:type="spellEnd"/>
+      <w:r>
+        <w:rPr>
+          <w:rFonts w:ascii="Times New Roman" w:hAnsi="Times New Roman" w:cs="Times New Roman"/>
+          <w:sz w:val="22"/>
+          <w:szCs w:val="22"/>
+        </w:rPr>
+        <w:t xml:space="preserve"> </w:t>
+      </w:r>
+      <w:proofErr w:type="spellStart"/>
+      <w:r>
+        <w:rPr>
+          <w:rFonts w:ascii="Times New Roman" w:hAnsi="Times New Roman" w:cs="Times New Roman"/>
+          <w:sz w:val="22"/>
+          <w:szCs w:val="22"/>
+        </w:rPr>
+        <w:t>Fock</w:t>
+      </w:r>
+      <w:proofErr w:type="spellEnd"/>
+      <w:r>
+        <w:rPr>
+          <w:rFonts w:ascii="Times New Roman" w:hAnsi="Times New Roman" w:cs="Times New Roman"/>
+          <w:sz w:val="22"/>
+          <w:szCs w:val="22"/>
+        </w:rPr>
+        <w:t xml:space="preserve"> theory. </w:t>
       </w:r>
       <w:r>
         <w:rPr>
@@ -12581,23 +12844,7 @@
           <w:sz w:val="22"/>
           <w:szCs w:val="22"/>
         </w:rPr>
-        <w:t xml:space="preserve"> (accessed Nov 1</w:t>
-      </w:r>
-      <w:r>
-        <w:rPr>
-          <w:rFonts w:ascii="Times New Roman" w:hAnsi="Times New Roman" w:cs="Times New Roman"/>
-          <w:sz w:val="22"/>
-          <w:szCs w:val="22"/>
-        </w:rPr>
-        <w:t>3</w:t>
-      </w:r>
-      <w:r>
-        <w:rPr>
-          <w:rFonts w:ascii="Times New Roman" w:hAnsi="Times New Roman" w:cs="Times New Roman"/>
-          <w:sz w:val="22"/>
-          <w:szCs w:val="22"/>
-        </w:rPr>
-        <w:t>, 2019).</w:t>
+        <w:t xml:space="preserve"> (accessed Nov 13, 2019).</w:t>
       </w:r>
     </w:p>
     <w:p>
@@ -12741,23 +12988,7 @@
           <w:sz w:val="22"/>
           <w:szCs w:val="22"/>
         </w:rPr>
-        <w:t xml:space="preserve"> (accessed Nov 1</w:t>
-      </w:r>
-      <w:r>
-        <w:rPr>
-          <w:rFonts w:ascii="Times New Roman" w:hAnsi="Times New Roman" w:cs="Times New Roman"/>
-          <w:sz w:val="22"/>
-          <w:szCs w:val="22"/>
-        </w:rPr>
-        <w:t>3</w:t>
-      </w:r>
-      <w:r>
-        <w:rPr>
-          <w:rFonts w:ascii="Times New Roman" w:hAnsi="Times New Roman" w:cs="Times New Roman"/>
-          <w:sz w:val="22"/>
-          <w:szCs w:val="22"/>
-        </w:rPr>
-        <w:t>, 2019).</w:t>
+        <w:t xml:space="preserve"> (accessed Nov 13, 2019).</w:t>
       </w:r>
     </w:p>
     <w:p>
@@ -12805,7 +13036,799 @@
           <w:szCs w:val="22"/>
           <w:shd w:val="clear" w:color="auto" w:fill="FFFFFF"/>
         </w:rPr>
-        <w:t>, Frisch, M. J.; Trucks, G. W.; Schlegel, H. B.; Scuseria, G. E.; Robb, M. A.; Cheeseman, J. R.; Scalmani, G.; Barone, V.; Petersson, G. A.; Nakatsuji, H.; Li, X.; Caricato, M.; Marenich, A. V.; Bloino, J.; Janesko, B. G.; Gomperts, R.; Mennucci, B.; Hratchian, H. P.; Ortiz, J. V.; Izmaylov, A. F.; Sonnenberg, J. L.; Williams-Young, D.; Ding, F.; Lipparini, F.; Egidi, F.; Goings, J.; Peng, B.; Petrone, A.; Henderson, T.; Ranasinghe, D.; Zakrzewski, V. G.; Gao, J.; Rega, N.; Zheng, G.; Liang, W.; Hada, M.; Ehara, M.; Toyota, K.; Fukuda, R.; Hasegawa, J.; Ishida, M.; Nakajima, T.; Honda, Y.; Kitao, O.; Nakai, H.; Vreven, T.; Throssell, K.; Montgomery, J. A., Jr.; Peralta, J. E.; Ogliaro, F.; Bearpark, M. J.; Heyd, J. J.; Brothers, E. N.; Kudin, K. N.; Staroverov, V. N.; Keith, T. A.; Kobayashi, R.; Normand, J.; Raghavachari, K.; Rendell, A. P.; Burant, J. C.; Iyengar, S. S.; Tomasi, J.; Cossi, M.; Millam, J. M.; Klene, M.; Adamo, C.; Cammi, R.; Ochterski, J. W.; Martin, R. L.; Morokuma, K.; Farkas, O.; Foresman, J. B.; Fox, D. J. Gaussian, Inc., Wallingford CT, 2016.</w:t>
+        <w:t xml:space="preserve">, Frisch, M. J.; Trucks, G. W.; Schlegel, H. B.; </w:t>
+      </w:r>
+      <w:proofErr w:type="spellStart"/>
+      <w:r>
+        <w:rPr>
+          <w:rFonts w:ascii="Times New Roman" w:hAnsi="Times New Roman" w:cs="Times New Roman"/>
+          <w:color w:val="000000"/>
+          <w:sz w:val="22"/>
+          <w:szCs w:val="22"/>
+          <w:shd w:val="clear" w:color="auto" w:fill="FFFFFF"/>
+        </w:rPr>
+        <w:t>Scuseria</w:t>
+      </w:r>
+      <w:proofErr w:type="spellEnd"/>
+      <w:r>
+        <w:rPr>
+          <w:rFonts w:ascii="Times New Roman" w:hAnsi="Times New Roman" w:cs="Times New Roman"/>
+          <w:color w:val="000000"/>
+          <w:sz w:val="22"/>
+          <w:szCs w:val="22"/>
+          <w:shd w:val="clear" w:color="auto" w:fill="FFFFFF"/>
+        </w:rPr>
+        <w:t xml:space="preserve">, G. E.; Robb, M. A.; Cheeseman, J. R.; </w:t>
+      </w:r>
+      <w:proofErr w:type="spellStart"/>
+      <w:r>
+        <w:rPr>
+          <w:rFonts w:ascii="Times New Roman" w:hAnsi="Times New Roman" w:cs="Times New Roman"/>
+          <w:color w:val="000000"/>
+          <w:sz w:val="22"/>
+          <w:szCs w:val="22"/>
+          <w:shd w:val="clear" w:color="auto" w:fill="FFFFFF"/>
+        </w:rPr>
+        <w:t>Scalmani</w:t>
+      </w:r>
+      <w:proofErr w:type="spellEnd"/>
+      <w:r>
+        <w:rPr>
+          <w:rFonts w:ascii="Times New Roman" w:hAnsi="Times New Roman" w:cs="Times New Roman"/>
+          <w:color w:val="000000"/>
+          <w:sz w:val="22"/>
+          <w:szCs w:val="22"/>
+          <w:shd w:val="clear" w:color="auto" w:fill="FFFFFF"/>
+        </w:rPr>
+        <w:t xml:space="preserve">, G.; Barone, V.; </w:t>
+      </w:r>
+      <w:proofErr w:type="spellStart"/>
+      <w:r>
+        <w:rPr>
+          <w:rFonts w:ascii="Times New Roman" w:hAnsi="Times New Roman" w:cs="Times New Roman"/>
+          <w:color w:val="000000"/>
+          <w:sz w:val="22"/>
+          <w:szCs w:val="22"/>
+          <w:shd w:val="clear" w:color="auto" w:fill="FFFFFF"/>
+        </w:rPr>
+        <w:t>Petersson</w:t>
+      </w:r>
+      <w:proofErr w:type="spellEnd"/>
+      <w:r>
+        <w:rPr>
+          <w:rFonts w:ascii="Times New Roman" w:hAnsi="Times New Roman" w:cs="Times New Roman"/>
+          <w:color w:val="000000"/>
+          <w:sz w:val="22"/>
+          <w:szCs w:val="22"/>
+          <w:shd w:val="clear" w:color="auto" w:fill="FFFFFF"/>
+        </w:rPr>
+        <w:t xml:space="preserve">, G. A.; </w:t>
+      </w:r>
+      <w:proofErr w:type="spellStart"/>
+      <w:r>
+        <w:rPr>
+          <w:rFonts w:ascii="Times New Roman" w:hAnsi="Times New Roman" w:cs="Times New Roman"/>
+          <w:color w:val="000000"/>
+          <w:sz w:val="22"/>
+          <w:szCs w:val="22"/>
+          <w:shd w:val="clear" w:color="auto" w:fill="FFFFFF"/>
+        </w:rPr>
+        <w:t>Nakatsuji</w:t>
+      </w:r>
+      <w:proofErr w:type="spellEnd"/>
+      <w:r>
+        <w:rPr>
+          <w:rFonts w:ascii="Times New Roman" w:hAnsi="Times New Roman" w:cs="Times New Roman"/>
+          <w:color w:val="000000"/>
+          <w:sz w:val="22"/>
+          <w:szCs w:val="22"/>
+          <w:shd w:val="clear" w:color="auto" w:fill="FFFFFF"/>
+        </w:rPr>
+        <w:t xml:space="preserve">, H.; Li, X.; </w:t>
+      </w:r>
+      <w:proofErr w:type="spellStart"/>
+      <w:r>
+        <w:rPr>
+          <w:rFonts w:ascii="Times New Roman" w:hAnsi="Times New Roman" w:cs="Times New Roman"/>
+          <w:color w:val="000000"/>
+          <w:sz w:val="22"/>
+          <w:szCs w:val="22"/>
+          <w:shd w:val="clear" w:color="auto" w:fill="FFFFFF"/>
+        </w:rPr>
+        <w:t>Caricato</w:t>
+      </w:r>
+      <w:proofErr w:type="spellEnd"/>
+      <w:r>
+        <w:rPr>
+          <w:rFonts w:ascii="Times New Roman" w:hAnsi="Times New Roman" w:cs="Times New Roman"/>
+          <w:color w:val="000000"/>
+          <w:sz w:val="22"/>
+          <w:szCs w:val="22"/>
+          <w:shd w:val="clear" w:color="auto" w:fill="FFFFFF"/>
+        </w:rPr>
+        <w:t xml:space="preserve">, M.; </w:t>
+      </w:r>
+      <w:proofErr w:type="spellStart"/>
+      <w:r>
+        <w:rPr>
+          <w:rFonts w:ascii="Times New Roman" w:hAnsi="Times New Roman" w:cs="Times New Roman"/>
+          <w:color w:val="000000"/>
+          <w:sz w:val="22"/>
+          <w:szCs w:val="22"/>
+          <w:shd w:val="clear" w:color="auto" w:fill="FFFFFF"/>
+        </w:rPr>
+        <w:t>Marenich</w:t>
+      </w:r>
+      <w:proofErr w:type="spellEnd"/>
+      <w:r>
+        <w:rPr>
+          <w:rFonts w:ascii="Times New Roman" w:hAnsi="Times New Roman" w:cs="Times New Roman"/>
+          <w:color w:val="000000"/>
+          <w:sz w:val="22"/>
+          <w:szCs w:val="22"/>
+          <w:shd w:val="clear" w:color="auto" w:fill="FFFFFF"/>
+        </w:rPr>
+        <w:t xml:space="preserve">, A. V.; </w:t>
+      </w:r>
+      <w:proofErr w:type="spellStart"/>
+      <w:r>
+        <w:rPr>
+          <w:rFonts w:ascii="Times New Roman" w:hAnsi="Times New Roman" w:cs="Times New Roman"/>
+          <w:color w:val="000000"/>
+          <w:sz w:val="22"/>
+          <w:szCs w:val="22"/>
+          <w:shd w:val="clear" w:color="auto" w:fill="FFFFFF"/>
+        </w:rPr>
+        <w:t>Bloino</w:t>
+      </w:r>
+      <w:proofErr w:type="spellEnd"/>
+      <w:r>
+        <w:rPr>
+          <w:rFonts w:ascii="Times New Roman" w:hAnsi="Times New Roman" w:cs="Times New Roman"/>
+          <w:color w:val="000000"/>
+          <w:sz w:val="22"/>
+          <w:szCs w:val="22"/>
+          <w:shd w:val="clear" w:color="auto" w:fill="FFFFFF"/>
+        </w:rPr>
+        <w:t xml:space="preserve">, J.; </w:t>
+      </w:r>
+      <w:proofErr w:type="spellStart"/>
+      <w:r>
+        <w:rPr>
+          <w:rFonts w:ascii="Times New Roman" w:hAnsi="Times New Roman" w:cs="Times New Roman"/>
+          <w:color w:val="000000"/>
+          <w:sz w:val="22"/>
+          <w:szCs w:val="22"/>
+          <w:shd w:val="clear" w:color="auto" w:fill="FFFFFF"/>
+        </w:rPr>
+        <w:t>Janesko</w:t>
+      </w:r>
+      <w:proofErr w:type="spellEnd"/>
+      <w:r>
+        <w:rPr>
+          <w:rFonts w:ascii="Times New Roman" w:hAnsi="Times New Roman" w:cs="Times New Roman"/>
+          <w:color w:val="000000"/>
+          <w:sz w:val="22"/>
+          <w:szCs w:val="22"/>
+          <w:shd w:val="clear" w:color="auto" w:fill="FFFFFF"/>
+        </w:rPr>
+        <w:t xml:space="preserve">, B. G.; </w:t>
+      </w:r>
+      <w:proofErr w:type="spellStart"/>
+      <w:r>
+        <w:rPr>
+          <w:rFonts w:ascii="Times New Roman" w:hAnsi="Times New Roman" w:cs="Times New Roman"/>
+          <w:color w:val="000000"/>
+          <w:sz w:val="22"/>
+          <w:szCs w:val="22"/>
+          <w:shd w:val="clear" w:color="auto" w:fill="FFFFFF"/>
+        </w:rPr>
+        <w:t>Gomperts</w:t>
+      </w:r>
+      <w:proofErr w:type="spellEnd"/>
+      <w:r>
+        <w:rPr>
+          <w:rFonts w:ascii="Times New Roman" w:hAnsi="Times New Roman" w:cs="Times New Roman"/>
+          <w:color w:val="000000"/>
+          <w:sz w:val="22"/>
+          <w:szCs w:val="22"/>
+          <w:shd w:val="clear" w:color="auto" w:fill="FFFFFF"/>
+        </w:rPr>
+        <w:t xml:space="preserve">, R.; </w:t>
+      </w:r>
+      <w:proofErr w:type="spellStart"/>
+      <w:r>
+        <w:rPr>
+          <w:rFonts w:ascii="Times New Roman" w:hAnsi="Times New Roman" w:cs="Times New Roman"/>
+          <w:color w:val="000000"/>
+          <w:sz w:val="22"/>
+          <w:szCs w:val="22"/>
+          <w:shd w:val="clear" w:color="auto" w:fill="FFFFFF"/>
+        </w:rPr>
+        <w:t>Mennucci</w:t>
+      </w:r>
+      <w:proofErr w:type="spellEnd"/>
+      <w:r>
+        <w:rPr>
+          <w:rFonts w:ascii="Times New Roman" w:hAnsi="Times New Roman" w:cs="Times New Roman"/>
+          <w:color w:val="000000"/>
+          <w:sz w:val="22"/>
+          <w:szCs w:val="22"/>
+          <w:shd w:val="clear" w:color="auto" w:fill="FFFFFF"/>
+        </w:rPr>
+        <w:t xml:space="preserve">, B.; </w:t>
+      </w:r>
+      <w:proofErr w:type="spellStart"/>
+      <w:r>
+        <w:rPr>
+          <w:rFonts w:ascii="Times New Roman" w:hAnsi="Times New Roman" w:cs="Times New Roman"/>
+          <w:color w:val="000000"/>
+          <w:sz w:val="22"/>
+          <w:szCs w:val="22"/>
+          <w:shd w:val="clear" w:color="auto" w:fill="FFFFFF"/>
+        </w:rPr>
+        <w:t>Hratchian</w:t>
+      </w:r>
+      <w:proofErr w:type="spellEnd"/>
+      <w:r>
+        <w:rPr>
+          <w:rFonts w:ascii="Times New Roman" w:hAnsi="Times New Roman" w:cs="Times New Roman"/>
+          <w:color w:val="000000"/>
+          <w:sz w:val="22"/>
+          <w:szCs w:val="22"/>
+          <w:shd w:val="clear" w:color="auto" w:fill="FFFFFF"/>
+        </w:rPr>
+        <w:t xml:space="preserve">, H. P.; Ortiz, J. V.; </w:t>
+      </w:r>
+      <w:proofErr w:type="spellStart"/>
+      <w:r>
+        <w:rPr>
+          <w:rFonts w:ascii="Times New Roman" w:hAnsi="Times New Roman" w:cs="Times New Roman"/>
+          <w:color w:val="000000"/>
+          <w:sz w:val="22"/>
+          <w:szCs w:val="22"/>
+          <w:shd w:val="clear" w:color="auto" w:fill="FFFFFF"/>
+        </w:rPr>
+        <w:t>Izmaylov</w:t>
+      </w:r>
+      <w:proofErr w:type="spellEnd"/>
+      <w:r>
+        <w:rPr>
+          <w:rFonts w:ascii="Times New Roman" w:hAnsi="Times New Roman" w:cs="Times New Roman"/>
+          <w:color w:val="000000"/>
+          <w:sz w:val="22"/>
+          <w:szCs w:val="22"/>
+          <w:shd w:val="clear" w:color="auto" w:fill="FFFFFF"/>
+        </w:rPr>
+        <w:t xml:space="preserve">, A. F.; Sonnenberg, J. L.; Williams-Young, D.; Ding, F.; </w:t>
+      </w:r>
+      <w:proofErr w:type="spellStart"/>
+      <w:r>
+        <w:rPr>
+          <w:rFonts w:ascii="Times New Roman" w:hAnsi="Times New Roman" w:cs="Times New Roman"/>
+          <w:color w:val="000000"/>
+          <w:sz w:val="22"/>
+          <w:szCs w:val="22"/>
+          <w:shd w:val="clear" w:color="auto" w:fill="FFFFFF"/>
+        </w:rPr>
+        <w:t>Lipparini</w:t>
+      </w:r>
+      <w:proofErr w:type="spellEnd"/>
+      <w:r>
+        <w:rPr>
+          <w:rFonts w:ascii="Times New Roman" w:hAnsi="Times New Roman" w:cs="Times New Roman"/>
+          <w:color w:val="000000"/>
+          <w:sz w:val="22"/>
+          <w:szCs w:val="22"/>
+          <w:shd w:val="clear" w:color="auto" w:fill="FFFFFF"/>
+        </w:rPr>
+        <w:t xml:space="preserve">, F.; </w:t>
+      </w:r>
+      <w:proofErr w:type="spellStart"/>
+      <w:r>
+        <w:rPr>
+          <w:rFonts w:ascii="Times New Roman" w:hAnsi="Times New Roman" w:cs="Times New Roman"/>
+          <w:color w:val="000000"/>
+          <w:sz w:val="22"/>
+          <w:szCs w:val="22"/>
+          <w:shd w:val="clear" w:color="auto" w:fill="FFFFFF"/>
+        </w:rPr>
+        <w:t>Egidi</w:t>
+      </w:r>
+      <w:proofErr w:type="spellEnd"/>
+      <w:r>
+        <w:rPr>
+          <w:rFonts w:ascii="Times New Roman" w:hAnsi="Times New Roman" w:cs="Times New Roman"/>
+          <w:color w:val="000000"/>
+          <w:sz w:val="22"/>
+          <w:szCs w:val="22"/>
+          <w:shd w:val="clear" w:color="auto" w:fill="FFFFFF"/>
+        </w:rPr>
+        <w:t xml:space="preserve">, F.; Goings, J.; Peng, B.; </w:t>
+      </w:r>
+      <w:proofErr w:type="spellStart"/>
+      <w:r>
+        <w:rPr>
+          <w:rFonts w:ascii="Times New Roman" w:hAnsi="Times New Roman" w:cs="Times New Roman"/>
+          <w:color w:val="000000"/>
+          <w:sz w:val="22"/>
+          <w:szCs w:val="22"/>
+          <w:shd w:val="clear" w:color="auto" w:fill="FFFFFF"/>
+        </w:rPr>
+        <w:t>Petrone</w:t>
+      </w:r>
+      <w:proofErr w:type="spellEnd"/>
+      <w:r>
+        <w:rPr>
+          <w:rFonts w:ascii="Times New Roman" w:hAnsi="Times New Roman" w:cs="Times New Roman"/>
+          <w:color w:val="000000"/>
+          <w:sz w:val="22"/>
+          <w:szCs w:val="22"/>
+          <w:shd w:val="clear" w:color="auto" w:fill="FFFFFF"/>
+        </w:rPr>
+        <w:t xml:space="preserve">, A.; Henderson, T.; Ranasinghe, D.; </w:t>
+      </w:r>
+      <w:proofErr w:type="spellStart"/>
+      <w:r>
+        <w:rPr>
+          <w:rFonts w:ascii="Times New Roman" w:hAnsi="Times New Roman" w:cs="Times New Roman"/>
+          <w:color w:val="000000"/>
+          <w:sz w:val="22"/>
+          <w:szCs w:val="22"/>
+          <w:shd w:val="clear" w:color="auto" w:fill="FFFFFF"/>
+        </w:rPr>
+        <w:t>Zakrzewski</w:t>
+      </w:r>
+      <w:proofErr w:type="spellEnd"/>
+      <w:r>
+        <w:rPr>
+          <w:rFonts w:ascii="Times New Roman" w:hAnsi="Times New Roman" w:cs="Times New Roman"/>
+          <w:color w:val="000000"/>
+          <w:sz w:val="22"/>
+          <w:szCs w:val="22"/>
+          <w:shd w:val="clear" w:color="auto" w:fill="FFFFFF"/>
+        </w:rPr>
+        <w:t xml:space="preserve">, V. G.; Gao, J.; </w:t>
+      </w:r>
+      <w:proofErr w:type="spellStart"/>
+      <w:r>
+        <w:rPr>
+          <w:rFonts w:ascii="Times New Roman" w:hAnsi="Times New Roman" w:cs="Times New Roman"/>
+          <w:color w:val="000000"/>
+          <w:sz w:val="22"/>
+          <w:szCs w:val="22"/>
+          <w:shd w:val="clear" w:color="auto" w:fill="FFFFFF"/>
+        </w:rPr>
+        <w:t>Rega</w:t>
+      </w:r>
+      <w:proofErr w:type="spellEnd"/>
+      <w:r>
+        <w:rPr>
+          <w:rFonts w:ascii="Times New Roman" w:hAnsi="Times New Roman" w:cs="Times New Roman"/>
+          <w:color w:val="000000"/>
+          <w:sz w:val="22"/>
+          <w:szCs w:val="22"/>
+          <w:shd w:val="clear" w:color="auto" w:fill="FFFFFF"/>
+        </w:rPr>
+        <w:t xml:space="preserve">, N.; Zheng, G.; Liang, W.; </w:t>
+      </w:r>
+      <w:proofErr w:type="spellStart"/>
+      <w:r>
+        <w:rPr>
+          <w:rFonts w:ascii="Times New Roman" w:hAnsi="Times New Roman" w:cs="Times New Roman"/>
+          <w:color w:val="000000"/>
+          <w:sz w:val="22"/>
+          <w:szCs w:val="22"/>
+          <w:shd w:val="clear" w:color="auto" w:fill="FFFFFF"/>
+        </w:rPr>
+        <w:t>Hada</w:t>
+      </w:r>
+      <w:proofErr w:type="spellEnd"/>
+      <w:r>
+        <w:rPr>
+          <w:rFonts w:ascii="Times New Roman" w:hAnsi="Times New Roman" w:cs="Times New Roman"/>
+          <w:color w:val="000000"/>
+          <w:sz w:val="22"/>
+          <w:szCs w:val="22"/>
+          <w:shd w:val="clear" w:color="auto" w:fill="FFFFFF"/>
+        </w:rPr>
+        <w:t xml:space="preserve">, M.; </w:t>
+      </w:r>
+      <w:proofErr w:type="spellStart"/>
+      <w:r>
+        <w:rPr>
+          <w:rFonts w:ascii="Times New Roman" w:hAnsi="Times New Roman" w:cs="Times New Roman"/>
+          <w:color w:val="000000"/>
+          <w:sz w:val="22"/>
+          <w:szCs w:val="22"/>
+          <w:shd w:val="clear" w:color="auto" w:fill="FFFFFF"/>
+        </w:rPr>
+        <w:t>Ehara</w:t>
+      </w:r>
+      <w:proofErr w:type="spellEnd"/>
+      <w:r>
+        <w:rPr>
+          <w:rFonts w:ascii="Times New Roman" w:hAnsi="Times New Roman" w:cs="Times New Roman"/>
+          <w:color w:val="000000"/>
+          <w:sz w:val="22"/>
+          <w:szCs w:val="22"/>
+          <w:shd w:val="clear" w:color="auto" w:fill="FFFFFF"/>
+        </w:rPr>
+        <w:t xml:space="preserve">, M.; Toyota, K.; Fukuda, R.; Hasegawa, J.; Ishida, M.; Nakajima, T.; Honda, Y.; Kitao, O.; </w:t>
+      </w:r>
+      <w:proofErr w:type="spellStart"/>
+      <w:r>
+        <w:rPr>
+          <w:rFonts w:ascii="Times New Roman" w:hAnsi="Times New Roman" w:cs="Times New Roman"/>
+          <w:color w:val="000000"/>
+          <w:sz w:val="22"/>
+          <w:szCs w:val="22"/>
+          <w:shd w:val="clear" w:color="auto" w:fill="FFFFFF"/>
+        </w:rPr>
+        <w:t>Nakai</w:t>
+      </w:r>
+      <w:proofErr w:type="spellEnd"/>
+      <w:r>
+        <w:rPr>
+          <w:rFonts w:ascii="Times New Roman" w:hAnsi="Times New Roman" w:cs="Times New Roman"/>
+          <w:color w:val="000000"/>
+          <w:sz w:val="22"/>
+          <w:szCs w:val="22"/>
+          <w:shd w:val="clear" w:color="auto" w:fill="FFFFFF"/>
+        </w:rPr>
+        <w:t xml:space="preserve">, H.; </w:t>
+      </w:r>
+      <w:proofErr w:type="spellStart"/>
+      <w:r>
+        <w:rPr>
+          <w:rFonts w:ascii="Times New Roman" w:hAnsi="Times New Roman" w:cs="Times New Roman"/>
+          <w:color w:val="000000"/>
+          <w:sz w:val="22"/>
+          <w:szCs w:val="22"/>
+          <w:shd w:val="clear" w:color="auto" w:fill="FFFFFF"/>
+        </w:rPr>
+        <w:t>Vreven</w:t>
+      </w:r>
+      <w:proofErr w:type="spellEnd"/>
+      <w:r>
+        <w:rPr>
+          <w:rFonts w:ascii="Times New Roman" w:hAnsi="Times New Roman" w:cs="Times New Roman"/>
+          <w:color w:val="000000"/>
+          <w:sz w:val="22"/>
+          <w:szCs w:val="22"/>
+          <w:shd w:val="clear" w:color="auto" w:fill="FFFFFF"/>
+        </w:rPr>
+        <w:t xml:space="preserve">, T.; </w:t>
+      </w:r>
+      <w:proofErr w:type="spellStart"/>
+      <w:r>
+        <w:rPr>
+          <w:rFonts w:ascii="Times New Roman" w:hAnsi="Times New Roman" w:cs="Times New Roman"/>
+          <w:color w:val="000000"/>
+          <w:sz w:val="22"/>
+          <w:szCs w:val="22"/>
+          <w:shd w:val="clear" w:color="auto" w:fill="FFFFFF"/>
+        </w:rPr>
+        <w:t>Throssell</w:t>
+      </w:r>
+      <w:proofErr w:type="spellEnd"/>
+      <w:r>
+        <w:rPr>
+          <w:rFonts w:ascii="Times New Roman" w:hAnsi="Times New Roman" w:cs="Times New Roman"/>
+          <w:color w:val="000000"/>
+          <w:sz w:val="22"/>
+          <w:szCs w:val="22"/>
+          <w:shd w:val="clear" w:color="auto" w:fill="FFFFFF"/>
+        </w:rPr>
+        <w:t xml:space="preserve">, K.; Montgomery, J. A., Jr.; Peralta, J. E.; </w:t>
+      </w:r>
+      <w:proofErr w:type="spellStart"/>
+      <w:r>
+        <w:rPr>
+          <w:rFonts w:ascii="Times New Roman" w:hAnsi="Times New Roman" w:cs="Times New Roman"/>
+          <w:color w:val="000000"/>
+          <w:sz w:val="22"/>
+          <w:szCs w:val="22"/>
+          <w:shd w:val="clear" w:color="auto" w:fill="FFFFFF"/>
+        </w:rPr>
+        <w:t>Ogliaro</w:t>
+      </w:r>
+      <w:proofErr w:type="spellEnd"/>
+      <w:r>
+        <w:rPr>
+          <w:rFonts w:ascii="Times New Roman" w:hAnsi="Times New Roman" w:cs="Times New Roman"/>
+          <w:color w:val="000000"/>
+          <w:sz w:val="22"/>
+          <w:szCs w:val="22"/>
+          <w:shd w:val="clear" w:color="auto" w:fill="FFFFFF"/>
+        </w:rPr>
+        <w:t xml:space="preserve">, F.; </w:t>
+      </w:r>
+      <w:proofErr w:type="spellStart"/>
+      <w:r>
+        <w:rPr>
+          <w:rFonts w:ascii="Times New Roman" w:hAnsi="Times New Roman" w:cs="Times New Roman"/>
+          <w:color w:val="000000"/>
+          <w:sz w:val="22"/>
+          <w:szCs w:val="22"/>
+          <w:shd w:val="clear" w:color="auto" w:fill="FFFFFF"/>
+        </w:rPr>
+        <w:t>Bearpark</w:t>
+      </w:r>
+      <w:proofErr w:type="spellEnd"/>
+      <w:r>
+        <w:rPr>
+          <w:rFonts w:ascii="Times New Roman" w:hAnsi="Times New Roman" w:cs="Times New Roman"/>
+          <w:color w:val="000000"/>
+          <w:sz w:val="22"/>
+          <w:szCs w:val="22"/>
+          <w:shd w:val="clear" w:color="auto" w:fill="FFFFFF"/>
+        </w:rPr>
+        <w:t xml:space="preserve">, M. J.; </w:t>
+      </w:r>
+      <w:proofErr w:type="spellStart"/>
+      <w:r>
+        <w:rPr>
+          <w:rFonts w:ascii="Times New Roman" w:hAnsi="Times New Roman" w:cs="Times New Roman"/>
+          <w:color w:val="000000"/>
+          <w:sz w:val="22"/>
+          <w:szCs w:val="22"/>
+          <w:shd w:val="clear" w:color="auto" w:fill="FFFFFF"/>
+        </w:rPr>
+        <w:t>Heyd</w:t>
+      </w:r>
+      <w:proofErr w:type="spellEnd"/>
+      <w:r>
+        <w:rPr>
+          <w:rFonts w:ascii="Times New Roman" w:hAnsi="Times New Roman" w:cs="Times New Roman"/>
+          <w:color w:val="000000"/>
+          <w:sz w:val="22"/>
+          <w:szCs w:val="22"/>
+          <w:shd w:val="clear" w:color="auto" w:fill="FFFFFF"/>
+        </w:rPr>
+        <w:t xml:space="preserve">, J. J.; Brothers, E. N.; </w:t>
+      </w:r>
+      <w:proofErr w:type="spellStart"/>
+      <w:r>
+        <w:rPr>
+          <w:rFonts w:ascii="Times New Roman" w:hAnsi="Times New Roman" w:cs="Times New Roman"/>
+          <w:color w:val="000000"/>
+          <w:sz w:val="22"/>
+          <w:szCs w:val="22"/>
+          <w:shd w:val="clear" w:color="auto" w:fill="FFFFFF"/>
+        </w:rPr>
+        <w:t>Kudin</w:t>
+      </w:r>
+      <w:proofErr w:type="spellEnd"/>
+      <w:r>
+        <w:rPr>
+          <w:rFonts w:ascii="Times New Roman" w:hAnsi="Times New Roman" w:cs="Times New Roman"/>
+          <w:color w:val="000000"/>
+          <w:sz w:val="22"/>
+          <w:szCs w:val="22"/>
+          <w:shd w:val="clear" w:color="auto" w:fill="FFFFFF"/>
+        </w:rPr>
+        <w:t xml:space="preserve">, K. N.; </w:t>
+      </w:r>
+      <w:proofErr w:type="spellStart"/>
+      <w:r>
+        <w:rPr>
+          <w:rFonts w:ascii="Times New Roman" w:hAnsi="Times New Roman" w:cs="Times New Roman"/>
+          <w:color w:val="000000"/>
+          <w:sz w:val="22"/>
+          <w:szCs w:val="22"/>
+          <w:shd w:val="clear" w:color="auto" w:fill="FFFFFF"/>
+        </w:rPr>
+        <w:t>Staroverov</w:t>
+      </w:r>
+      <w:proofErr w:type="spellEnd"/>
+      <w:r>
+        <w:rPr>
+          <w:rFonts w:ascii="Times New Roman" w:hAnsi="Times New Roman" w:cs="Times New Roman"/>
+          <w:color w:val="000000"/>
+          <w:sz w:val="22"/>
+          <w:szCs w:val="22"/>
+          <w:shd w:val="clear" w:color="auto" w:fill="FFFFFF"/>
+        </w:rPr>
+        <w:t xml:space="preserve">, V. N.; Keith, T. A.; Kobayashi, R.; Normand, J.; </w:t>
+      </w:r>
+      <w:proofErr w:type="spellStart"/>
+      <w:r>
+        <w:rPr>
+          <w:rFonts w:ascii="Times New Roman" w:hAnsi="Times New Roman" w:cs="Times New Roman"/>
+          <w:color w:val="000000"/>
+          <w:sz w:val="22"/>
+          <w:szCs w:val="22"/>
+          <w:shd w:val="clear" w:color="auto" w:fill="FFFFFF"/>
+        </w:rPr>
+        <w:t>Raghavachari</w:t>
+      </w:r>
+      <w:proofErr w:type="spellEnd"/>
+      <w:r>
+        <w:rPr>
+          <w:rFonts w:ascii="Times New Roman" w:hAnsi="Times New Roman" w:cs="Times New Roman"/>
+          <w:color w:val="000000"/>
+          <w:sz w:val="22"/>
+          <w:szCs w:val="22"/>
+          <w:shd w:val="clear" w:color="auto" w:fill="FFFFFF"/>
+        </w:rPr>
+        <w:t xml:space="preserve">, K.; Rendell, A. P.; </w:t>
+      </w:r>
+      <w:proofErr w:type="spellStart"/>
+      <w:r>
+        <w:rPr>
+          <w:rFonts w:ascii="Times New Roman" w:hAnsi="Times New Roman" w:cs="Times New Roman"/>
+          <w:color w:val="000000"/>
+          <w:sz w:val="22"/>
+          <w:szCs w:val="22"/>
+          <w:shd w:val="clear" w:color="auto" w:fill="FFFFFF"/>
+        </w:rPr>
+        <w:t>Burant</w:t>
+      </w:r>
+      <w:proofErr w:type="spellEnd"/>
+      <w:r>
+        <w:rPr>
+          <w:rFonts w:ascii="Times New Roman" w:hAnsi="Times New Roman" w:cs="Times New Roman"/>
+          <w:color w:val="000000"/>
+          <w:sz w:val="22"/>
+          <w:szCs w:val="22"/>
+          <w:shd w:val="clear" w:color="auto" w:fill="FFFFFF"/>
+        </w:rPr>
+        <w:t xml:space="preserve">, J. C.; Iyengar, S. S.; </w:t>
+      </w:r>
+      <w:proofErr w:type="spellStart"/>
+      <w:r>
+        <w:rPr>
+          <w:rFonts w:ascii="Times New Roman" w:hAnsi="Times New Roman" w:cs="Times New Roman"/>
+          <w:color w:val="000000"/>
+          <w:sz w:val="22"/>
+          <w:szCs w:val="22"/>
+          <w:shd w:val="clear" w:color="auto" w:fill="FFFFFF"/>
+        </w:rPr>
+        <w:t>Tomasi</w:t>
+      </w:r>
+      <w:proofErr w:type="spellEnd"/>
+      <w:r>
+        <w:rPr>
+          <w:rFonts w:ascii="Times New Roman" w:hAnsi="Times New Roman" w:cs="Times New Roman"/>
+          <w:color w:val="000000"/>
+          <w:sz w:val="22"/>
+          <w:szCs w:val="22"/>
+          <w:shd w:val="clear" w:color="auto" w:fill="FFFFFF"/>
+        </w:rPr>
+        <w:t xml:space="preserve">, J.; </w:t>
+      </w:r>
+      <w:proofErr w:type="spellStart"/>
+      <w:r>
+        <w:rPr>
+          <w:rFonts w:ascii="Times New Roman" w:hAnsi="Times New Roman" w:cs="Times New Roman"/>
+          <w:color w:val="000000"/>
+          <w:sz w:val="22"/>
+          <w:szCs w:val="22"/>
+          <w:shd w:val="clear" w:color="auto" w:fill="FFFFFF"/>
+        </w:rPr>
+        <w:t>Cossi</w:t>
+      </w:r>
+      <w:proofErr w:type="spellEnd"/>
+      <w:r>
+        <w:rPr>
+          <w:rFonts w:ascii="Times New Roman" w:hAnsi="Times New Roman" w:cs="Times New Roman"/>
+          <w:color w:val="000000"/>
+          <w:sz w:val="22"/>
+          <w:szCs w:val="22"/>
+          <w:shd w:val="clear" w:color="auto" w:fill="FFFFFF"/>
+        </w:rPr>
+        <w:t xml:space="preserve">, M.; </w:t>
+      </w:r>
+      <w:proofErr w:type="spellStart"/>
+      <w:r>
+        <w:rPr>
+          <w:rFonts w:ascii="Times New Roman" w:hAnsi="Times New Roman" w:cs="Times New Roman"/>
+          <w:color w:val="000000"/>
+          <w:sz w:val="22"/>
+          <w:szCs w:val="22"/>
+          <w:shd w:val="clear" w:color="auto" w:fill="FFFFFF"/>
+        </w:rPr>
+        <w:t>Millam</w:t>
+      </w:r>
+      <w:proofErr w:type="spellEnd"/>
+      <w:r>
+        <w:rPr>
+          <w:rFonts w:ascii="Times New Roman" w:hAnsi="Times New Roman" w:cs="Times New Roman"/>
+          <w:color w:val="000000"/>
+          <w:sz w:val="22"/>
+          <w:szCs w:val="22"/>
+          <w:shd w:val="clear" w:color="auto" w:fill="FFFFFF"/>
+        </w:rPr>
+        <w:t xml:space="preserve">, J. M.; </w:t>
+      </w:r>
+      <w:proofErr w:type="spellStart"/>
+      <w:r>
+        <w:rPr>
+          <w:rFonts w:ascii="Times New Roman" w:hAnsi="Times New Roman" w:cs="Times New Roman"/>
+          <w:color w:val="000000"/>
+          <w:sz w:val="22"/>
+          <w:szCs w:val="22"/>
+          <w:shd w:val="clear" w:color="auto" w:fill="FFFFFF"/>
+        </w:rPr>
+        <w:t>Klene</w:t>
+      </w:r>
+      <w:proofErr w:type="spellEnd"/>
+      <w:r>
+        <w:rPr>
+          <w:rFonts w:ascii="Times New Roman" w:hAnsi="Times New Roman" w:cs="Times New Roman"/>
+          <w:color w:val="000000"/>
+          <w:sz w:val="22"/>
+          <w:szCs w:val="22"/>
+          <w:shd w:val="clear" w:color="auto" w:fill="FFFFFF"/>
+        </w:rPr>
+        <w:t xml:space="preserve">, M.; Adamo, C.; </w:t>
+      </w:r>
+      <w:proofErr w:type="spellStart"/>
+      <w:r>
+        <w:rPr>
+          <w:rFonts w:ascii="Times New Roman" w:hAnsi="Times New Roman" w:cs="Times New Roman"/>
+          <w:color w:val="000000"/>
+          <w:sz w:val="22"/>
+          <w:szCs w:val="22"/>
+          <w:shd w:val="clear" w:color="auto" w:fill="FFFFFF"/>
+        </w:rPr>
+        <w:t>Cammi</w:t>
+      </w:r>
+      <w:proofErr w:type="spellEnd"/>
+      <w:r>
+        <w:rPr>
+          <w:rFonts w:ascii="Times New Roman" w:hAnsi="Times New Roman" w:cs="Times New Roman"/>
+          <w:color w:val="000000"/>
+          <w:sz w:val="22"/>
+          <w:szCs w:val="22"/>
+          <w:shd w:val="clear" w:color="auto" w:fill="FFFFFF"/>
+        </w:rPr>
+        <w:t xml:space="preserve">, R.; </w:t>
+      </w:r>
+      <w:proofErr w:type="spellStart"/>
+      <w:r>
+        <w:rPr>
+          <w:rFonts w:ascii="Times New Roman" w:hAnsi="Times New Roman" w:cs="Times New Roman"/>
+          <w:color w:val="000000"/>
+          <w:sz w:val="22"/>
+          <w:szCs w:val="22"/>
+          <w:shd w:val="clear" w:color="auto" w:fill="FFFFFF"/>
+        </w:rPr>
+        <w:t>Ochterski</w:t>
+      </w:r>
+      <w:proofErr w:type="spellEnd"/>
+      <w:r>
+        <w:rPr>
+          <w:rFonts w:ascii="Times New Roman" w:hAnsi="Times New Roman" w:cs="Times New Roman"/>
+          <w:color w:val="000000"/>
+          <w:sz w:val="22"/>
+          <w:szCs w:val="22"/>
+          <w:shd w:val="clear" w:color="auto" w:fill="FFFFFF"/>
+        </w:rPr>
+        <w:t xml:space="preserve">, J. W.; Martin, R. L.; </w:t>
+      </w:r>
+      <w:proofErr w:type="spellStart"/>
+      <w:r>
+        <w:rPr>
+          <w:rFonts w:ascii="Times New Roman" w:hAnsi="Times New Roman" w:cs="Times New Roman"/>
+          <w:color w:val="000000"/>
+          <w:sz w:val="22"/>
+          <w:szCs w:val="22"/>
+          <w:shd w:val="clear" w:color="auto" w:fill="FFFFFF"/>
+        </w:rPr>
+        <w:t>Morokuma</w:t>
+      </w:r>
+      <w:proofErr w:type="spellEnd"/>
+      <w:r>
+        <w:rPr>
+          <w:rFonts w:ascii="Times New Roman" w:hAnsi="Times New Roman" w:cs="Times New Roman"/>
+          <w:color w:val="000000"/>
+          <w:sz w:val="22"/>
+          <w:szCs w:val="22"/>
+          <w:shd w:val="clear" w:color="auto" w:fill="FFFFFF"/>
+        </w:rPr>
+        <w:t>, K.; Farkas, O.; Foresman, J. B.; Fox, D. J. Gaussian, Inc., Wallingford CT, 2016.</w:t>
       </w:r>
     </w:p>
     <w:sectPr>

</xml_diff>